<commit_message>
conversione documenti in pdf
</commit_message>
<xml_diff>
--- a/ClipShot/DocumentiClipShot/Testing/Test Execution Report_V1.0_ClipShot.docx
+++ b/ClipShot/DocumentiClipShot/Testing/Test Execution Report_V1.0_ClipShot.docx
@@ -7652,8 +7652,6 @@
                 <w:szCs w:val="28"/>
               </w:rPr>
             </w:pPr>
-            <w:bookmarkStart w:id="3" w:name="_GoBack"/>
-            <w:bookmarkEnd w:id="3"/>
           </w:p>
         </w:tc>
       </w:tr>
@@ -14580,3895 +14578,10 @@
         </w:tc>
       </w:tr>
     </w:tbl>
-    <w:p/>
-    <w:p/>
-    <w:p/>
     <w:p>
-      <w:pPr>
-        <w:rPr>
-          <w:rFonts w:ascii="Garamond" w:hAnsi="Garamond"/>
-          <w:b/>
-          <w:sz w:val="26"/>
-          <w:szCs w:val="26"/>
-        </w:rPr>
-      </w:pPr>
-      <w:r>
-        <w:rPr>
-          <w:rFonts w:ascii="Garamond" w:hAnsi="Garamond"/>
-          <w:b/>
-          <w:sz w:val="26"/>
-          <w:szCs w:val="26"/>
-        </w:rPr>
-        <w:lastRenderedPageBreak/>
-        <w:t>4.8 Crea Operatore</w:t>
-      </w:r>
+      <w:bookmarkStart w:id="3" w:name="_GoBack"/>
+      <w:bookmarkEnd w:id="3"/>
     </w:p>
-    <w:p>
-      <w:pPr>
-        <w:pStyle w:val="Paragrafoelenco"/>
-        <w:rPr>
-          <w:rFonts w:ascii="Garamond" w:hAnsi="Garamond"/>
-          <w:b/>
-          <w:sz w:val="26"/>
-          <w:szCs w:val="26"/>
-        </w:rPr>
-      </w:pPr>
-      <w:r>
-        <w:rPr>
-          <w:rFonts w:ascii="Garamond" w:hAnsi="Garamond"/>
-          <w:b/>
-          <w:sz w:val="26"/>
-          <w:szCs w:val="26"/>
-        </w:rPr>
-        <w:t>4.8.1 TC_CreaOperatore_01</w:t>
-      </w:r>
-    </w:p>
-    <w:p>
-      <w:pPr>
-        <w:pStyle w:val="Paragrafoelenco"/>
-        <w:rPr>
-          <w:b/>
-          <w:sz w:val="28"/>
-          <w:szCs w:val="28"/>
-        </w:rPr>
-      </w:pPr>
-    </w:p>
-    <w:tbl>
-      <w:tblPr>
-        <w:tblStyle w:val="Grigliatabella"/>
-        <w:tblW w:w="0" w:type="auto"/>
-        <w:tblInd w:w="1080" w:type="dxa"/>
-        <w:tblLook w:val="04A0" w:firstRow="1" w:lastRow="0" w:firstColumn="1" w:lastColumn="0" w:noHBand="0" w:noVBand="1"/>
-      </w:tblPr>
-      <w:tblGrid>
-        <w:gridCol w:w="2601"/>
-        <w:gridCol w:w="5947"/>
-      </w:tblGrid>
-      <w:tr>
-        <w:tc>
-          <w:tcPr>
-            <w:tcW w:w="2601" w:type="dxa"/>
-            <w:tcBorders>
-              <w:top w:val="single" w:sz="4" w:space="0" w:color="auto"/>
-              <w:left w:val="single" w:sz="4" w:space="0" w:color="auto"/>
-              <w:bottom w:val="single" w:sz="4" w:space="0" w:color="auto"/>
-              <w:right w:val="single" w:sz="4" w:space="0" w:color="auto"/>
-            </w:tcBorders>
-            <w:hideMark/>
-          </w:tcPr>
-          <w:p>
-            <w:pPr>
-              <w:pStyle w:val="Paragrafoelenco"/>
-              <w:spacing w:line="240" w:lineRule="auto"/>
-              <w:ind w:left="0"/>
-              <w:rPr>
-                <w:sz w:val="28"/>
-                <w:szCs w:val="28"/>
-              </w:rPr>
-            </w:pPr>
-            <w:r>
-              <w:rPr>
-                <w:sz w:val="28"/>
-                <w:szCs w:val="28"/>
-              </w:rPr>
-              <w:t>TEST CASE ID</w:t>
-            </w:r>
-          </w:p>
-        </w:tc>
-        <w:tc>
-          <w:tcPr>
-            <w:tcW w:w="5947" w:type="dxa"/>
-            <w:tcBorders>
-              <w:top w:val="single" w:sz="4" w:space="0" w:color="auto"/>
-              <w:left w:val="single" w:sz="4" w:space="0" w:color="auto"/>
-              <w:bottom w:val="single" w:sz="4" w:space="0" w:color="auto"/>
-              <w:right w:val="single" w:sz="4" w:space="0" w:color="auto"/>
-            </w:tcBorders>
-            <w:hideMark/>
-          </w:tcPr>
-          <w:p>
-            <w:pPr>
-              <w:pStyle w:val="Paragrafoelenco"/>
-              <w:spacing w:line="240" w:lineRule="auto"/>
-              <w:ind w:left="0"/>
-              <w:rPr>
-                <w:sz w:val="28"/>
-                <w:szCs w:val="28"/>
-              </w:rPr>
-            </w:pPr>
-            <w:r>
-              <w:rPr>
-                <w:sz w:val="28"/>
-                <w:szCs w:val="28"/>
-              </w:rPr>
-              <w:t>TC_CreaOperatore_01</w:t>
-            </w:r>
-          </w:p>
-        </w:tc>
-      </w:tr>
-      <w:tr>
-        <w:tc>
-          <w:tcPr>
-            <w:tcW w:w="2601" w:type="dxa"/>
-            <w:tcBorders>
-              <w:top w:val="single" w:sz="4" w:space="0" w:color="auto"/>
-              <w:left w:val="single" w:sz="4" w:space="0" w:color="auto"/>
-              <w:bottom w:val="single" w:sz="4" w:space="0" w:color="auto"/>
-              <w:right w:val="single" w:sz="4" w:space="0" w:color="auto"/>
-            </w:tcBorders>
-            <w:hideMark/>
-          </w:tcPr>
-          <w:p>
-            <w:pPr>
-              <w:pStyle w:val="Paragrafoelenco"/>
-              <w:spacing w:line="240" w:lineRule="auto"/>
-              <w:ind w:left="0"/>
-              <w:rPr>
-                <w:sz w:val="28"/>
-                <w:szCs w:val="28"/>
-              </w:rPr>
-            </w:pPr>
-            <w:r>
-              <w:rPr>
-                <w:sz w:val="28"/>
-                <w:szCs w:val="28"/>
-              </w:rPr>
-              <w:t>BOUNDARY</w:t>
-            </w:r>
-          </w:p>
-        </w:tc>
-        <w:tc>
-          <w:tcPr>
-            <w:tcW w:w="5947" w:type="dxa"/>
-            <w:tcBorders>
-              <w:top w:val="single" w:sz="4" w:space="0" w:color="auto"/>
-              <w:left w:val="single" w:sz="4" w:space="0" w:color="auto"/>
-              <w:bottom w:val="single" w:sz="4" w:space="0" w:color="auto"/>
-              <w:right w:val="single" w:sz="4" w:space="0" w:color="auto"/>
-            </w:tcBorders>
-            <w:hideMark/>
-          </w:tcPr>
-          <w:p>
-            <w:pPr>
-              <w:tabs>
-                <w:tab w:val="left" w:pos="1356"/>
-              </w:tabs>
-              <w:spacing w:line="240" w:lineRule="auto"/>
-              <w:rPr>
-                <w:sz w:val="28"/>
-                <w:szCs w:val="28"/>
-              </w:rPr>
-            </w:pPr>
-            <w:proofErr w:type="spellStart"/>
-            <w:r>
-              <w:rPr>
-                <w:sz w:val="28"/>
-                <w:szCs w:val="28"/>
-              </w:rPr>
-              <w:t>creaOperatore.jsp</w:t>
-            </w:r>
-            <w:proofErr w:type="spellEnd"/>
-          </w:p>
-        </w:tc>
-      </w:tr>
-      <w:tr>
-        <w:tc>
-          <w:tcPr>
-            <w:tcW w:w="2601" w:type="dxa"/>
-            <w:tcBorders>
-              <w:top w:val="single" w:sz="4" w:space="0" w:color="auto"/>
-              <w:left w:val="single" w:sz="4" w:space="0" w:color="auto"/>
-              <w:bottom w:val="single" w:sz="4" w:space="0" w:color="auto"/>
-              <w:right w:val="single" w:sz="4" w:space="0" w:color="auto"/>
-            </w:tcBorders>
-            <w:hideMark/>
-          </w:tcPr>
-          <w:p>
-            <w:pPr>
-              <w:pStyle w:val="Paragrafoelenco"/>
-              <w:spacing w:line="240" w:lineRule="auto"/>
-              <w:ind w:left="0"/>
-              <w:rPr>
-                <w:sz w:val="28"/>
-                <w:szCs w:val="28"/>
-              </w:rPr>
-            </w:pPr>
-            <w:r>
-              <w:rPr>
-                <w:sz w:val="28"/>
-                <w:szCs w:val="28"/>
-              </w:rPr>
-              <w:t>CONTROL</w:t>
-            </w:r>
-          </w:p>
-        </w:tc>
-        <w:tc>
-          <w:tcPr>
-            <w:tcW w:w="5947" w:type="dxa"/>
-            <w:tcBorders>
-              <w:top w:val="single" w:sz="4" w:space="0" w:color="auto"/>
-              <w:left w:val="single" w:sz="4" w:space="0" w:color="auto"/>
-              <w:bottom w:val="single" w:sz="4" w:space="0" w:color="auto"/>
-              <w:right w:val="single" w:sz="4" w:space="0" w:color="auto"/>
-            </w:tcBorders>
-            <w:hideMark/>
-          </w:tcPr>
-          <w:p>
-            <w:pPr>
-              <w:spacing w:line="240" w:lineRule="auto"/>
-              <w:rPr>
-                <w:sz w:val="28"/>
-                <w:szCs w:val="28"/>
-              </w:rPr>
-            </w:pPr>
-            <w:proofErr w:type="spellStart"/>
-            <w:r>
-              <w:rPr>
-                <w:sz w:val="28"/>
-                <w:szCs w:val="28"/>
-              </w:rPr>
-              <w:t>CreaOperatore</w:t>
-            </w:r>
-            <w:proofErr w:type="spellEnd"/>
-          </w:p>
-        </w:tc>
-      </w:tr>
-      <w:tr>
-        <w:tc>
-          <w:tcPr>
-            <w:tcW w:w="2601" w:type="dxa"/>
-            <w:tcBorders>
-              <w:top w:val="single" w:sz="4" w:space="0" w:color="auto"/>
-              <w:left w:val="single" w:sz="4" w:space="0" w:color="auto"/>
-              <w:bottom w:val="single" w:sz="4" w:space="0" w:color="auto"/>
-              <w:right w:val="single" w:sz="4" w:space="0" w:color="auto"/>
-            </w:tcBorders>
-            <w:hideMark/>
-          </w:tcPr>
-          <w:p>
-            <w:pPr>
-              <w:pStyle w:val="Paragrafoelenco"/>
-              <w:spacing w:line="240" w:lineRule="auto"/>
-              <w:ind w:left="0"/>
-              <w:rPr>
-                <w:sz w:val="28"/>
-                <w:szCs w:val="28"/>
-              </w:rPr>
-            </w:pPr>
-            <w:r>
-              <w:rPr>
-                <w:sz w:val="28"/>
-                <w:szCs w:val="28"/>
-              </w:rPr>
-              <w:t>PERSISTENT DATA OBJECT</w:t>
-            </w:r>
-          </w:p>
-        </w:tc>
-        <w:tc>
-          <w:tcPr>
-            <w:tcW w:w="5947" w:type="dxa"/>
-            <w:tcBorders>
-              <w:top w:val="single" w:sz="4" w:space="0" w:color="auto"/>
-              <w:left w:val="single" w:sz="4" w:space="0" w:color="auto"/>
-              <w:bottom w:val="single" w:sz="4" w:space="0" w:color="auto"/>
-              <w:right w:val="single" w:sz="4" w:space="0" w:color="auto"/>
-            </w:tcBorders>
-            <w:hideMark/>
-          </w:tcPr>
-          <w:p>
-            <w:pPr>
-              <w:pStyle w:val="Paragrafoelenco"/>
-              <w:spacing w:line="240" w:lineRule="auto"/>
-              <w:ind w:left="0"/>
-              <w:rPr>
-                <w:sz w:val="28"/>
-                <w:szCs w:val="28"/>
-              </w:rPr>
-            </w:pPr>
-            <w:r>
-              <w:rPr>
-                <w:sz w:val="28"/>
-                <w:szCs w:val="28"/>
-              </w:rPr>
-              <w:t>DB</w:t>
-            </w:r>
-          </w:p>
-        </w:tc>
-      </w:tr>
-      <w:tr>
-        <w:tc>
-          <w:tcPr>
-            <w:tcW w:w="2601" w:type="dxa"/>
-            <w:tcBorders>
-              <w:top w:val="single" w:sz="4" w:space="0" w:color="auto"/>
-              <w:left w:val="single" w:sz="4" w:space="0" w:color="auto"/>
-              <w:bottom w:val="single" w:sz="4" w:space="0" w:color="auto"/>
-              <w:right w:val="single" w:sz="4" w:space="0" w:color="auto"/>
-            </w:tcBorders>
-            <w:hideMark/>
-          </w:tcPr>
-          <w:p>
-            <w:pPr>
-              <w:pStyle w:val="Paragrafoelenco"/>
-              <w:spacing w:line="240" w:lineRule="auto"/>
-              <w:ind w:left="0"/>
-              <w:rPr>
-                <w:sz w:val="28"/>
-                <w:szCs w:val="28"/>
-              </w:rPr>
-            </w:pPr>
-            <w:r>
-              <w:rPr>
-                <w:sz w:val="28"/>
-                <w:szCs w:val="28"/>
-              </w:rPr>
-              <w:t>PRECONDITION</w:t>
-            </w:r>
-          </w:p>
-        </w:tc>
-        <w:tc>
-          <w:tcPr>
-            <w:tcW w:w="5947" w:type="dxa"/>
-            <w:tcBorders>
-              <w:top w:val="single" w:sz="4" w:space="0" w:color="auto"/>
-              <w:left w:val="single" w:sz="4" w:space="0" w:color="auto"/>
-              <w:bottom w:val="single" w:sz="4" w:space="0" w:color="auto"/>
-              <w:right w:val="single" w:sz="4" w:space="0" w:color="auto"/>
-            </w:tcBorders>
-            <w:hideMark/>
-          </w:tcPr>
-          <w:p>
-            <w:pPr>
-              <w:pStyle w:val="Paragrafoelenco"/>
-              <w:spacing w:line="240" w:lineRule="auto"/>
-              <w:ind w:left="0"/>
-              <w:rPr>
-                <w:sz w:val="24"/>
-                <w:szCs w:val="24"/>
-              </w:rPr>
-            </w:pPr>
-            <w:r>
-              <w:rPr>
-                <w:sz w:val="28"/>
-                <w:szCs w:val="28"/>
-              </w:rPr>
-              <w:t>Admin deve essere un amministratore e l’operatore Giorgio non deve essere un operatore.</w:t>
-            </w:r>
-          </w:p>
-        </w:tc>
-      </w:tr>
-      <w:tr>
-        <w:tc>
-          <w:tcPr>
-            <w:tcW w:w="2601" w:type="dxa"/>
-            <w:tcBorders>
-              <w:top w:val="single" w:sz="4" w:space="0" w:color="auto"/>
-              <w:left w:val="single" w:sz="4" w:space="0" w:color="auto"/>
-              <w:bottom w:val="single" w:sz="4" w:space="0" w:color="auto"/>
-              <w:right w:val="single" w:sz="4" w:space="0" w:color="auto"/>
-            </w:tcBorders>
-            <w:hideMark/>
-          </w:tcPr>
-          <w:p>
-            <w:pPr>
-              <w:pStyle w:val="Paragrafoelenco"/>
-              <w:spacing w:line="240" w:lineRule="auto"/>
-              <w:ind w:left="0"/>
-              <w:rPr>
-                <w:sz w:val="28"/>
-                <w:szCs w:val="28"/>
-              </w:rPr>
-            </w:pPr>
-            <w:r>
-              <w:rPr>
-                <w:sz w:val="28"/>
-                <w:szCs w:val="28"/>
-              </w:rPr>
-              <w:t>FLOW OF EVENTS</w:t>
-            </w:r>
-          </w:p>
-        </w:tc>
-        <w:tc>
-          <w:tcPr>
-            <w:tcW w:w="5947" w:type="dxa"/>
-            <w:tcBorders>
-              <w:top w:val="single" w:sz="4" w:space="0" w:color="auto"/>
-              <w:left w:val="single" w:sz="4" w:space="0" w:color="auto"/>
-              <w:bottom w:val="single" w:sz="4" w:space="0" w:color="auto"/>
-              <w:right w:val="single" w:sz="4" w:space="0" w:color="auto"/>
-            </w:tcBorders>
-            <w:hideMark/>
-          </w:tcPr>
-          <w:p>
-            <w:pPr>
-              <w:pStyle w:val="Paragrafoelenco"/>
-              <w:spacing w:line="240" w:lineRule="auto"/>
-              <w:ind w:left="0"/>
-              <w:rPr>
-                <w:sz w:val="24"/>
-                <w:szCs w:val="24"/>
-              </w:rPr>
-            </w:pPr>
-            <w:r>
-              <w:rPr>
-                <w:sz w:val="28"/>
-                <w:szCs w:val="28"/>
-              </w:rPr>
-              <w:t>L’amministratore Admin inserisce l’username = “</w:t>
-            </w:r>
-            <w:proofErr w:type="spellStart"/>
-            <w:r>
-              <w:rPr>
-                <w:sz w:val="28"/>
-                <w:szCs w:val="28"/>
-              </w:rPr>
-              <w:t>giorgiox</w:t>
-            </w:r>
-            <w:proofErr w:type="spellEnd"/>
-            <w:r>
-              <w:rPr>
-                <w:sz w:val="28"/>
-                <w:szCs w:val="28"/>
-              </w:rPr>
-              <w:t xml:space="preserve">”, la password = “ciao123”, il nome </w:t>
-            </w:r>
-            <w:proofErr w:type="gramStart"/>
-            <w:r>
-              <w:rPr>
-                <w:sz w:val="28"/>
-                <w:szCs w:val="28"/>
-              </w:rPr>
-              <w:t>=”Giorgio</w:t>
-            </w:r>
-            <w:proofErr w:type="gramEnd"/>
-            <w:r>
-              <w:rPr>
-                <w:sz w:val="28"/>
-                <w:szCs w:val="28"/>
-              </w:rPr>
-              <w:t>”, il cognome = “Gallotta, l’email = “giorgiox@gmail.com”, il tipo=”Operatore".</w:t>
-            </w:r>
-          </w:p>
-        </w:tc>
-      </w:tr>
-      <w:tr>
-        <w:tc>
-          <w:tcPr>
-            <w:tcW w:w="2601" w:type="dxa"/>
-            <w:tcBorders>
-              <w:top w:val="single" w:sz="4" w:space="0" w:color="auto"/>
-              <w:left w:val="single" w:sz="4" w:space="0" w:color="auto"/>
-              <w:bottom w:val="single" w:sz="4" w:space="0" w:color="auto"/>
-              <w:right w:val="single" w:sz="4" w:space="0" w:color="auto"/>
-            </w:tcBorders>
-            <w:hideMark/>
-          </w:tcPr>
-          <w:p>
-            <w:pPr>
-              <w:pStyle w:val="Paragrafoelenco"/>
-              <w:spacing w:line="240" w:lineRule="auto"/>
-              <w:ind w:left="0"/>
-              <w:rPr>
-                <w:sz w:val="28"/>
-                <w:szCs w:val="28"/>
-              </w:rPr>
-            </w:pPr>
-            <w:r>
-              <w:rPr>
-                <w:sz w:val="28"/>
-                <w:szCs w:val="28"/>
-              </w:rPr>
-              <w:t>ANOMALIES</w:t>
-            </w:r>
-          </w:p>
-        </w:tc>
-        <w:tc>
-          <w:tcPr>
-            <w:tcW w:w="5947" w:type="dxa"/>
-            <w:tcBorders>
-              <w:top w:val="single" w:sz="4" w:space="0" w:color="auto"/>
-              <w:left w:val="single" w:sz="4" w:space="0" w:color="auto"/>
-              <w:bottom w:val="single" w:sz="4" w:space="0" w:color="auto"/>
-              <w:right w:val="single" w:sz="4" w:space="0" w:color="auto"/>
-            </w:tcBorders>
-            <w:hideMark/>
-          </w:tcPr>
-          <w:p>
-            <w:pPr>
-              <w:rPr>
-                <w:sz w:val="28"/>
-                <w:szCs w:val="28"/>
-              </w:rPr>
-            </w:pPr>
-          </w:p>
-        </w:tc>
-      </w:tr>
-      <w:tr>
-        <w:tc>
-          <w:tcPr>
-            <w:tcW w:w="2601" w:type="dxa"/>
-            <w:tcBorders>
-              <w:top w:val="single" w:sz="4" w:space="0" w:color="auto"/>
-              <w:left w:val="single" w:sz="4" w:space="0" w:color="auto"/>
-              <w:bottom w:val="single" w:sz="4" w:space="0" w:color="auto"/>
-              <w:right w:val="single" w:sz="4" w:space="0" w:color="auto"/>
-            </w:tcBorders>
-            <w:hideMark/>
-          </w:tcPr>
-          <w:p>
-            <w:pPr>
-              <w:pStyle w:val="Paragrafoelenco"/>
-              <w:spacing w:line="240" w:lineRule="auto"/>
-              <w:ind w:left="0"/>
-              <w:rPr>
-                <w:sz w:val="28"/>
-                <w:szCs w:val="28"/>
-              </w:rPr>
-            </w:pPr>
-            <w:r>
-              <w:rPr>
-                <w:sz w:val="28"/>
-                <w:szCs w:val="28"/>
-              </w:rPr>
-              <w:t>DATA</w:t>
-            </w:r>
-          </w:p>
-        </w:tc>
-        <w:tc>
-          <w:tcPr>
-            <w:tcW w:w="5947" w:type="dxa"/>
-            <w:tcBorders>
-              <w:top w:val="single" w:sz="4" w:space="0" w:color="auto"/>
-              <w:left w:val="single" w:sz="4" w:space="0" w:color="auto"/>
-              <w:bottom w:val="single" w:sz="4" w:space="0" w:color="auto"/>
-              <w:right w:val="single" w:sz="4" w:space="0" w:color="auto"/>
-            </w:tcBorders>
-            <w:hideMark/>
-          </w:tcPr>
-          <w:p>
-            <w:pPr>
-              <w:pStyle w:val="Paragrafoelenco"/>
-              <w:spacing w:line="240" w:lineRule="auto"/>
-              <w:ind w:left="0"/>
-              <w:rPr>
-                <w:sz w:val="28"/>
-                <w:szCs w:val="28"/>
-              </w:rPr>
-            </w:pPr>
-            <w:r>
-              <w:rPr>
-                <w:sz w:val="28"/>
-                <w:szCs w:val="28"/>
-              </w:rPr>
-              <w:t>16/02/2019</w:t>
-            </w:r>
-          </w:p>
-        </w:tc>
-      </w:tr>
-      <w:tr>
-        <w:trPr>
-          <w:trHeight w:hRule="exact" w:val="429"/>
-        </w:trPr>
-        <w:tc>
-          <w:tcPr>
-            <w:tcW w:w="2601" w:type="dxa"/>
-            <w:tcBorders>
-              <w:top w:val="single" w:sz="4" w:space="0" w:color="auto"/>
-              <w:left w:val="single" w:sz="4" w:space="0" w:color="auto"/>
-              <w:bottom w:val="single" w:sz="4" w:space="0" w:color="auto"/>
-              <w:right w:val="single" w:sz="4" w:space="0" w:color="auto"/>
-            </w:tcBorders>
-            <w:hideMark/>
-          </w:tcPr>
-          <w:p>
-            <w:pPr>
-              <w:pStyle w:val="Paragrafoelenco"/>
-              <w:spacing w:line="240" w:lineRule="auto"/>
-              <w:ind w:left="0"/>
-              <w:rPr>
-                <w:sz w:val="28"/>
-                <w:szCs w:val="28"/>
-              </w:rPr>
-            </w:pPr>
-            <w:r>
-              <w:rPr>
-                <w:sz w:val="28"/>
-                <w:szCs w:val="28"/>
-              </w:rPr>
-              <w:t>RESULT</w:t>
-            </w:r>
-          </w:p>
-        </w:tc>
-        <w:tc>
-          <w:tcPr>
-            <w:tcW w:w="5947" w:type="dxa"/>
-            <w:tcBorders>
-              <w:top w:val="single" w:sz="4" w:space="0" w:color="auto"/>
-              <w:left w:val="single" w:sz="4" w:space="0" w:color="auto"/>
-              <w:bottom w:val="single" w:sz="4" w:space="0" w:color="auto"/>
-              <w:right w:val="single" w:sz="4" w:space="0" w:color="auto"/>
-            </w:tcBorders>
-            <w:hideMark/>
-          </w:tcPr>
-          <w:p>
-            <w:pPr>
-              <w:pStyle w:val="Paragrafoelenco"/>
-              <w:spacing w:line="240" w:lineRule="auto"/>
-              <w:ind w:left="0"/>
-              <w:rPr>
-                <w:sz w:val="28"/>
-                <w:szCs w:val="28"/>
-              </w:rPr>
-            </w:pPr>
-            <w:r>
-              <w:rPr>
-                <w:sz w:val="28"/>
-                <w:szCs w:val="28"/>
-              </w:rPr>
-              <w:t>FAILED</w:t>
-            </w:r>
-          </w:p>
-        </w:tc>
-      </w:tr>
-    </w:tbl>
-    <w:p>
-      <w:pPr>
-        <w:rPr>
-          <w:b/>
-          <w:sz w:val="28"/>
-          <w:szCs w:val="28"/>
-        </w:rPr>
-      </w:pPr>
-    </w:p>
-    <w:p>
-      <w:pPr>
-        <w:pStyle w:val="Paragrafoelenco"/>
-        <w:rPr>
-          <w:rFonts w:ascii="Garamond" w:hAnsi="Garamond"/>
-          <w:b/>
-          <w:sz w:val="26"/>
-          <w:szCs w:val="26"/>
-        </w:rPr>
-      </w:pPr>
-      <w:r>
-        <w:rPr>
-          <w:rFonts w:ascii="Garamond" w:hAnsi="Garamond"/>
-          <w:b/>
-          <w:sz w:val="26"/>
-          <w:szCs w:val="26"/>
-        </w:rPr>
-        <w:t>4.8.2 TC_CreaOperatore_02</w:t>
-      </w:r>
-    </w:p>
-    <w:p>
-      <w:pPr>
-        <w:pStyle w:val="Paragrafoelenco"/>
-        <w:rPr>
-          <w:b/>
-          <w:sz w:val="28"/>
-          <w:szCs w:val="28"/>
-        </w:rPr>
-      </w:pPr>
-    </w:p>
-    <w:tbl>
-      <w:tblPr>
-        <w:tblStyle w:val="Grigliatabella"/>
-        <w:tblW w:w="0" w:type="auto"/>
-        <w:tblInd w:w="1080" w:type="dxa"/>
-        <w:tblLook w:val="04A0" w:firstRow="1" w:lastRow="0" w:firstColumn="1" w:lastColumn="0" w:noHBand="0" w:noVBand="1"/>
-      </w:tblPr>
-      <w:tblGrid>
-        <w:gridCol w:w="2601"/>
-        <w:gridCol w:w="5947"/>
-      </w:tblGrid>
-      <w:tr>
-        <w:tc>
-          <w:tcPr>
-            <w:tcW w:w="2601" w:type="dxa"/>
-            <w:tcBorders>
-              <w:top w:val="single" w:sz="4" w:space="0" w:color="auto"/>
-              <w:left w:val="single" w:sz="4" w:space="0" w:color="auto"/>
-              <w:bottom w:val="single" w:sz="4" w:space="0" w:color="auto"/>
-              <w:right w:val="single" w:sz="4" w:space="0" w:color="auto"/>
-            </w:tcBorders>
-            <w:hideMark/>
-          </w:tcPr>
-          <w:p>
-            <w:pPr>
-              <w:pStyle w:val="Paragrafoelenco"/>
-              <w:spacing w:line="240" w:lineRule="auto"/>
-              <w:ind w:left="0"/>
-              <w:rPr>
-                <w:sz w:val="28"/>
-                <w:szCs w:val="28"/>
-              </w:rPr>
-            </w:pPr>
-            <w:r>
-              <w:rPr>
-                <w:sz w:val="28"/>
-                <w:szCs w:val="28"/>
-              </w:rPr>
-              <w:t>TEST CASE ID</w:t>
-            </w:r>
-          </w:p>
-        </w:tc>
-        <w:tc>
-          <w:tcPr>
-            <w:tcW w:w="5947" w:type="dxa"/>
-            <w:tcBorders>
-              <w:top w:val="single" w:sz="4" w:space="0" w:color="auto"/>
-              <w:left w:val="single" w:sz="4" w:space="0" w:color="auto"/>
-              <w:bottom w:val="single" w:sz="4" w:space="0" w:color="auto"/>
-              <w:right w:val="single" w:sz="4" w:space="0" w:color="auto"/>
-            </w:tcBorders>
-            <w:hideMark/>
-          </w:tcPr>
-          <w:p>
-            <w:pPr>
-              <w:pStyle w:val="Paragrafoelenco"/>
-              <w:spacing w:line="240" w:lineRule="auto"/>
-              <w:ind w:left="0"/>
-              <w:rPr>
-                <w:sz w:val="28"/>
-                <w:szCs w:val="28"/>
-              </w:rPr>
-            </w:pPr>
-            <w:r>
-              <w:rPr>
-                <w:sz w:val="28"/>
-                <w:szCs w:val="28"/>
-              </w:rPr>
-              <w:t>TC_CreaOperatore_02</w:t>
-            </w:r>
-          </w:p>
-        </w:tc>
-      </w:tr>
-      <w:tr>
-        <w:tc>
-          <w:tcPr>
-            <w:tcW w:w="2601" w:type="dxa"/>
-            <w:tcBorders>
-              <w:top w:val="single" w:sz="4" w:space="0" w:color="auto"/>
-              <w:left w:val="single" w:sz="4" w:space="0" w:color="auto"/>
-              <w:bottom w:val="single" w:sz="4" w:space="0" w:color="auto"/>
-              <w:right w:val="single" w:sz="4" w:space="0" w:color="auto"/>
-            </w:tcBorders>
-            <w:hideMark/>
-          </w:tcPr>
-          <w:p>
-            <w:pPr>
-              <w:pStyle w:val="Paragrafoelenco"/>
-              <w:spacing w:line="240" w:lineRule="auto"/>
-              <w:ind w:left="0"/>
-              <w:rPr>
-                <w:sz w:val="28"/>
-                <w:szCs w:val="28"/>
-              </w:rPr>
-            </w:pPr>
-            <w:r>
-              <w:rPr>
-                <w:sz w:val="28"/>
-                <w:szCs w:val="28"/>
-              </w:rPr>
-              <w:t>BOUNDARY</w:t>
-            </w:r>
-          </w:p>
-        </w:tc>
-        <w:tc>
-          <w:tcPr>
-            <w:tcW w:w="5947" w:type="dxa"/>
-            <w:tcBorders>
-              <w:top w:val="single" w:sz="4" w:space="0" w:color="auto"/>
-              <w:left w:val="single" w:sz="4" w:space="0" w:color="auto"/>
-              <w:bottom w:val="single" w:sz="4" w:space="0" w:color="auto"/>
-              <w:right w:val="single" w:sz="4" w:space="0" w:color="auto"/>
-            </w:tcBorders>
-            <w:hideMark/>
-          </w:tcPr>
-          <w:p>
-            <w:pPr>
-              <w:spacing w:line="240" w:lineRule="auto"/>
-              <w:rPr>
-                <w:sz w:val="28"/>
-                <w:szCs w:val="28"/>
-              </w:rPr>
-            </w:pPr>
-            <w:proofErr w:type="spellStart"/>
-            <w:r>
-              <w:rPr>
-                <w:sz w:val="28"/>
-                <w:szCs w:val="28"/>
-              </w:rPr>
-              <w:t>creaOperatore.jsp</w:t>
-            </w:r>
-            <w:proofErr w:type="spellEnd"/>
-          </w:p>
-        </w:tc>
-      </w:tr>
-      <w:tr>
-        <w:tc>
-          <w:tcPr>
-            <w:tcW w:w="2601" w:type="dxa"/>
-            <w:tcBorders>
-              <w:top w:val="single" w:sz="4" w:space="0" w:color="auto"/>
-              <w:left w:val="single" w:sz="4" w:space="0" w:color="auto"/>
-              <w:bottom w:val="single" w:sz="4" w:space="0" w:color="auto"/>
-              <w:right w:val="single" w:sz="4" w:space="0" w:color="auto"/>
-            </w:tcBorders>
-            <w:hideMark/>
-          </w:tcPr>
-          <w:p>
-            <w:pPr>
-              <w:pStyle w:val="Paragrafoelenco"/>
-              <w:spacing w:line="240" w:lineRule="auto"/>
-              <w:ind w:left="0"/>
-              <w:rPr>
-                <w:sz w:val="28"/>
-                <w:szCs w:val="28"/>
-              </w:rPr>
-            </w:pPr>
-            <w:r>
-              <w:rPr>
-                <w:sz w:val="28"/>
-                <w:szCs w:val="28"/>
-              </w:rPr>
-              <w:t>CONTROL</w:t>
-            </w:r>
-          </w:p>
-        </w:tc>
-        <w:tc>
-          <w:tcPr>
-            <w:tcW w:w="5947" w:type="dxa"/>
-            <w:tcBorders>
-              <w:top w:val="single" w:sz="4" w:space="0" w:color="auto"/>
-              <w:left w:val="single" w:sz="4" w:space="0" w:color="auto"/>
-              <w:bottom w:val="single" w:sz="4" w:space="0" w:color="auto"/>
-              <w:right w:val="single" w:sz="4" w:space="0" w:color="auto"/>
-            </w:tcBorders>
-            <w:hideMark/>
-          </w:tcPr>
-          <w:p>
-            <w:pPr>
-              <w:spacing w:line="240" w:lineRule="auto"/>
-              <w:rPr>
-                <w:sz w:val="28"/>
-                <w:szCs w:val="28"/>
-              </w:rPr>
-            </w:pPr>
-            <w:proofErr w:type="spellStart"/>
-            <w:r>
-              <w:rPr>
-                <w:sz w:val="28"/>
-                <w:szCs w:val="28"/>
-              </w:rPr>
-              <w:t>CreaOperatore</w:t>
-            </w:r>
-            <w:proofErr w:type="spellEnd"/>
-          </w:p>
-        </w:tc>
-      </w:tr>
-      <w:tr>
-        <w:tc>
-          <w:tcPr>
-            <w:tcW w:w="2601" w:type="dxa"/>
-            <w:tcBorders>
-              <w:top w:val="single" w:sz="4" w:space="0" w:color="auto"/>
-              <w:left w:val="single" w:sz="4" w:space="0" w:color="auto"/>
-              <w:bottom w:val="single" w:sz="4" w:space="0" w:color="auto"/>
-              <w:right w:val="single" w:sz="4" w:space="0" w:color="auto"/>
-            </w:tcBorders>
-            <w:hideMark/>
-          </w:tcPr>
-          <w:p>
-            <w:pPr>
-              <w:pStyle w:val="Paragrafoelenco"/>
-              <w:spacing w:line="240" w:lineRule="auto"/>
-              <w:ind w:left="0"/>
-              <w:rPr>
-                <w:sz w:val="28"/>
-                <w:szCs w:val="28"/>
-              </w:rPr>
-            </w:pPr>
-            <w:r>
-              <w:rPr>
-                <w:sz w:val="28"/>
-                <w:szCs w:val="28"/>
-              </w:rPr>
-              <w:t>PERSISTENT DATA OBJECT</w:t>
-            </w:r>
-          </w:p>
-        </w:tc>
-        <w:tc>
-          <w:tcPr>
-            <w:tcW w:w="5947" w:type="dxa"/>
-            <w:tcBorders>
-              <w:top w:val="single" w:sz="4" w:space="0" w:color="auto"/>
-              <w:left w:val="single" w:sz="4" w:space="0" w:color="auto"/>
-              <w:bottom w:val="single" w:sz="4" w:space="0" w:color="auto"/>
-              <w:right w:val="single" w:sz="4" w:space="0" w:color="auto"/>
-            </w:tcBorders>
-            <w:hideMark/>
-          </w:tcPr>
-          <w:p>
-            <w:pPr>
-              <w:pStyle w:val="Paragrafoelenco"/>
-              <w:spacing w:line="240" w:lineRule="auto"/>
-              <w:ind w:left="0"/>
-              <w:rPr>
-                <w:sz w:val="28"/>
-                <w:szCs w:val="28"/>
-              </w:rPr>
-            </w:pPr>
-            <w:r>
-              <w:rPr>
-                <w:sz w:val="28"/>
-                <w:szCs w:val="28"/>
-              </w:rPr>
-              <w:t>DB</w:t>
-            </w:r>
-          </w:p>
-        </w:tc>
-      </w:tr>
-      <w:tr>
-        <w:tc>
-          <w:tcPr>
-            <w:tcW w:w="2601" w:type="dxa"/>
-            <w:tcBorders>
-              <w:top w:val="single" w:sz="4" w:space="0" w:color="auto"/>
-              <w:left w:val="single" w:sz="4" w:space="0" w:color="auto"/>
-              <w:bottom w:val="single" w:sz="4" w:space="0" w:color="auto"/>
-              <w:right w:val="single" w:sz="4" w:space="0" w:color="auto"/>
-            </w:tcBorders>
-            <w:hideMark/>
-          </w:tcPr>
-          <w:p>
-            <w:pPr>
-              <w:pStyle w:val="Paragrafoelenco"/>
-              <w:spacing w:line="240" w:lineRule="auto"/>
-              <w:ind w:left="0"/>
-              <w:rPr>
-                <w:sz w:val="28"/>
-                <w:szCs w:val="28"/>
-              </w:rPr>
-            </w:pPr>
-            <w:r>
-              <w:rPr>
-                <w:sz w:val="28"/>
-                <w:szCs w:val="28"/>
-              </w:rPr>
-              <w:t>PRECONDITION</w:t>
-            </w:r>
-          </w:p>
-        </w:tc>
-        <w:tc>
-          <w:tcPr>
-            <w:tcW w:w="5947" w:type="dxa"/>
-            <w:tcBorders>
-              <w:top w:val="single" w:sz="4" w:space="0" w:color="auto"/>
-              <w:left w:val="single" w:sz="4" w:space="0" w:color="auto"/>
-              <w:bottom w:val="single" w:sz="4" w:space="0" w:color="auto"/>
-              <w:right w:val="single" w:sz="4" w:space="0" w:color="auto"/>
-            </w:tcBorders>
-            <w:hideMark/>
-          </w:tcPr>
-          <w:p>
-            <w:pPr>
-              <w:pStyle w:val="Paragrafoelenco"/>
-              <w:spacing w:line="240" w:lineRule="auto"/>
-              <w:ind w:left="0"/>
-              <w:rPr>
-                <w:sz w:val="24"/>
-                <w:szCs w:val="24"/>
-              </w:rPr>
-            </w:pPr>
-            <w:r>
-              <w:rPr>
-                <w:sz w:val="28"/>
-                <w:szCs w:val="28"/>
-              </w:rPr>
-              <w:t>Admin deve essere un amministratore e l’operatore Giorgio non deve essere un operatore.</w:t>
-            </w:r>
-          </w:p>
-        </w:tc>
-      </w:tr>
-      <w:tr>
-        <w:tc>
-          <w:tcPr>
-            <w:tcW w:w="2601" w:type="dxa"/>
-            <w:tcBorders>
-              <w:top w:val="single" w:sz="4" w:space="0" w:color="auto"/>
-              <w:left w:val="single" w:sz="4" w:space="0" w:color="auto"/>
-              <w:bottom w:val="single" w:sz="4" w:space="0" w:color="auto"/>
-              <w:right w:val="single" w:sz="4" w:space="0" w:color="auto"/>
-            </w:tcBorders>
-            <w:hideMark/>
-          </w:tcPr>
-          <w:p>
-            <w:pPr>
-              <w:pStyle w:val="Paragrafoelenco"/>
-              <w:spacing w:line="240" w:lineRule="auto"/>
-              <w:ind w:left="0"/>
-              <w:rPr>
-                <w:sz w:val="28"/>
-                <w:szCs w:val="28"/>
-              </w:rPr>
-            </w:pPr>
-            <w:r>
-              <w:rPr>
-                <w:sz w:val="28"/>
-                <w:szCs w:val="28"/>
-              </w:rPr>
-              <w:t>FLOW OF EVENTS</w:t>
-            </w:r>
-          </w:p>
-        </w:tc>
-        <w:tc>
-          <w:tcPr>
-            <w:tcW w:w="5947" w:type="dxa"/>
-            <w:tcBorders>
-              <w:top w:val="single" w:sz="4" w:space="0" w:color="auto"/>
-              <w:left w:val="single" w:sz="4" w:space="0" w:color="auto"/>
-              <w:bottom w:val="single" w:sz="4" w:space="0" w:color="auto"/>
-              <w:right w:val="single" w:sz="4" w:space="0" w:color="auto"/>
-            </w:tcBorders>
-            <w:hideMark/>
-          </w:tcPr>
-          <w:p>
-            <w:pPr>
-              <w:pStyle w:val="Paragrafoelenco"/>
-              <w:spacing w:line="240" w:lineRule="auto"/>
-              <w:ind w:left="0"/>
-              <w:rPr>
-                <w:sz w:val="24"/>
-                <w:szCs w:val="24"/>
-              </w:rPr>
-            </w:pPr>
-            <w:r>
-              <w:rPr>
-                <w:sz w:val="28"/>
-                <w:szCs w:val="28"/>
-              </w:rPr>
-              <w:t>L’amministratore Admin inserisce l’username = “</w:t>
-            </w:r>
-            <w:proofErr w:type="spellStart"/>
-            <w:r>
-              <w:rPr>
-                <w:sz w:val="28"/>
-                <w:szCs w:val="28"/>
-              </w:rPr>
-              <w:t>giorgiox</w:t>
-            </w:r>
-            <w:proofErr w:type="spellEnd"/>
-            <w:r>
-              <w:rPr>
-                <w:sz w:val="28"/>
-                <w:szCs w:val="28"/>
-              </w:rPr>
-              <w:t xml:space="preserve">”, la password = “ciao123”, il nome </w:t>
-            </w:r>
-            <w:proofErr w:type="gramStart"/>
-            <w:r>
-              <w:rPr>
-                <w:sz w:val="28"/>
-                <w:szCs w:val="28"/>
-              </w:rPr>
-              <w:t>=”Giorgio</w:t>
-            </w:r>
-            <w:proofErr w:type="gramEnd"/>
-            <w:r>
-              <w:rPr>
-                <w:sz w:val="28"/>
-                <w:szCs w:val="28"/>
-              </w:rPr>
-              <w:t>”, il cognome = “Gallotta, l’email = “”, il tipo=”Operatore".</w:t>
-            </w:r>
-          </w:p>
-        </w:tc>
-      </w:tr>
-      <w:tr>
-        <w:tc>
-          <w:tcPr>
-            <w:tcW w:w="2601" w:type="dxa"/>
-            <w:tcBorders>
-              <w:top w:val="single" w:sz="4" w:space="0" w:color="auto"/>
-              <w:left w:val="single" w:sz="4" w:space="0" w:color="auto"/>
-              <w:bottom w:val="single" w:sz="4" w:space="0" w:color="auto"/>
-              <w:right w:val="single" w:sz="4" w:space="0" w:color="auto"/>
-            </w:tcBorders>
-            <w:hideMark/>
-          </w:tcPr>
-          <w:p>
-            <w:pPr>
-              <w:pStyle w:val="Paragrafoelenco"/>
-              <w:spacing w:line="240" w:lineRule="auto"/>
-              <w:ind w:left="0"/>
-              <w:rPr>
-                <w:sz w:val="28"/>
-                <w:szCs w:val="28"/>
-              </w:rPr>
-            </w:pPr>
-            <w:r>
-              <w:rPr>
-                <w:sz w:val="28"/>
-                <w:szCs w:val="28"/>
-              </w:rPr>
-              <w:t>ANOMALIES</w:t>
-            </w:r>
-          </w:p>
-        </w:tc>
-        <w:tc>
-          <w:tcPr>
-            <w:tcW w:w="5947" w:type="dxa"/>
-            <w:tcBorders>
-              <w:top w:val="single" w:sz="4" w:space="0" w:color="auto"/>
-              <w:left w:val="single" w:sz="4" w:space="0" w:color="auto"/>
-              <w:bottom w:val="single" w:sz="4" w:space="0" w:color="auto"/>
-              <w:right w:val="single" w:sz="4" w:space="0" w:color="auto"/>
-            </w:tcBorders>
-            <w:hideMark/>
-          </w:tcPr>
-          <w:p>
-            <w:pPr>
-              <w:pStyle w:val="Paragrafoelenco"/>
-              <w:spacing w:line="240" w:lineRule="auto"/>
-              <w:ind w:left="0"/>
-              <w:rPr>
-                <w:sz w:val="28"/>
-                <w:szCs w:val="28"/>
-              </w:rPr>
-            </w:pPr>
-            <w:r>
-              <w:rPr>
-                <w:sz w:val="28"/>
-                <w:szCs w:val="28"/>
-              </w:rPr>
-              <w:t xml:space="preserve">Viene visualizzato un messaggio il quale specifica che non è stata inserita nessuna </w:t>
-            </w:r>
-            <w:proofErr w:type="gramStart"/>
-            <w:r>
-              <w:rPr>
-                <w:sz w:val="28"/>
-                <w:szCs w:val="28"/>
-              </w:rPr>
-              <w:t>email</w:t>
-            </w:r>
-            <w:proofErr w:type="gramEnd"/>
-            <w:r>
-              <w:rPr>
-                <w:sz w:val="28"/>
-                <w:szCs w:val="28"/>
-              </w:rPr>
-              <w:t>.</w:t>
-            </w:r>
-          </w:p>
-        </w:tc>
-      </w:tr>
-      <w:tr>
-        <w:tc>
-          <w:tcPr>
-            <w:tcW w:w="2601" w:type="dxa"/>
-            <w:tcBorders>
-              <w:top w:val="single" w:sz="4" w:space="0" w:color="auto"/>
-              <w:left w:val="single" w:sz="4" w:space="0" w:color="auto"/>
-              <w:bottom w:val="single" w:sz="4" w:space="0" w:color="auto"/>
-              <w:right w:val="single" w:sz="4" w:space="0" w:color="auto"/>
-            </w:tcBorders>
-            <w:hideMark/>
-          </w:tcPr>
-          <w:p>
-            <w:pPr>
-              <w:pStyle w:val="Paragrafoelenco"/>
-              <w:spacing w:line="240" w:lineRule="auto"/>
-              <w:ind w:left="0"/>
-              <w:rPr>
-                <w:sz w:val="28"/>
-                <w:szCs w:val="28"/>
-              </w:rPr>
-            </w:pPr>
-            <w:r>
-              <w:rPr>
-                <w:sz w:val="28"/>
-                <w:szCs w:val="28"/>
-              </w:rPr>
-              <w:t>DATA</w:t>
-            </w:r>
-          </w:p>
-        </w:tc>
-        <w:tc>
-          <w:tcPr>
-            <w:tcW w:w="5947" w:type="dxa"/>
-            <w:tcBorders>
-              <w:top w:val="single" w:sz="4" w:space="0" w:color="auto"/>
-              <w:left w:val="single" w:sz="4" w:space="0" w:color="auto"/>
-              <w:bottom w:val="single" w:sz="4" w:space="0" w:color="auto"/>
-              <w:right w:val="single" w:sz="4" w:space="0" w:color="auto"/>
-            </w:tcBorders>
-            <w:hideMark/>
-          </w:tcPr>
-          <w:p>
-            <w:pPr>
-              <w:pStyle w:val="Paragrafoelenco"/>
-              <w:spacing w:line="240" w:lineRule="auto"/>
-              <w:ind w:left="0"/>
-              <w:rPr>
-                <w:sz w:val="28"/>
-                <w:szCs w:val="28"/>
-              </w:rPr>
-            </w:pPr>
-            <w:r>
-              <w:rPr>
-                <w:sz w:val="28"/>
-                <w:szCs w:val="28"/>
-              </w:rPr>
-              <w:t>16/02/2019</w:t>
-            </w:r>
-          </w:p>
-        </w:tc>
-      </w:tr>
-      <w:tr>
-        <w:tc>
-          <w:tcPr>
-            <w:tcW w:w="2601" w:type="dxa"/>
-            <w:tcBorders>
-              <w:top w:val="single" w:sz="4" w:space="0" w:color="auto"/>
-              <w:left w:val="single" w:sz="4" w:space="0" w:color="auto"/>
-              <w:bottom w:val="single" w:sz="4" w:space="0" w:color="auto"/>
-              <w:right w:val="single" w:sz="4" w:space="0" w:color="auto"/>
-            </w:tcBorders>
-            <w:hideMark/>
-          </w:tcPr>
-          <w:p>
-            <w:pPr>
-              <w:pStyle w:val="Paragrafoelenco"/>
-              <w:spacing w:line="240" w:lineRule="auto"/>
-              <w:ind w:left="0"/>
-              <w:rPr>
-                <w:sz w:val="28"/>
-                <w:szCs w:val="28"/>
-              </w:rPr>
-            </w:pPr>
-            <w:r>
-              <w:rPr>
-                <w:sz w:val="28"/>
-                <w:szCs w:val="28"/>
-              </w:rPr>
-              <w:t>RESULT</w:t>
-            </w:r>
-          </w:p>
-        </w:tc>
-        <w:tc>
-          <w:tcPr>
-            <w:tcW w:w="5947" w:type="dxa"/>
-            <w:tcBorders>
-              <w:top w:val="single" w:sz="4" w:space="0" w:color="auto"/>
-              <w:left w:val="single" w:sz="4" w:space="0" w:color="auto"/>
-              <w:bottom w:val="single" w:sz="4" w:space="0" w:color="auto"/>
-              <w:right w:val="single" w:sz="4" w:space="0" w:color="auto"/>
-            </w:tcBorders>
-            <w:hideMark/>
-          </w:tcPr>
-          <w:p>
-            <w:pPr>
-              <w:pStyle w:val="Paragrafoelenco"/>
-              <w:spacing w:line="240" w:lineRule="auto"/>
-              <w:ind w:left="0"/>
-              <w:rPr>
-                <w:sz w:val="28"/>
-                <w:szCs w:val="28"/>
-              </w:rPr>
-            </w:pPr>
-            <w:r>
-              <w:rPr>
-                <w:sz w:val="28"/>
-                <w:szCs w:val="28"/>
-              </w:rPr>
-              <w:t>FAILED</w:t>
-            </w:r>
-          </w:p>
-        </w:tc>
-      </w:tr>
-    </w:tbl>
-    <w:p>
-      <w:pPr>
-        <w:rPr>
-          <w:b/>
-          <w:sz w:val="28"/>
-          <w:szCs w:val="28"/>
-        </w:rPr>
-      </w:pPr>
-    </w:p>
-    <w:p>
-      <w:pPr>
-        <w:rPr>
-          <w:b/>
-          <w:sz w:val="28"/>
-          <w:szCs w:val="28"/>
-        </w:rPr>
-      </w:pPr>
-    </w:p>
-    <w:p>
-      <w:pPr>
-        <w:rPr>
-          <w:b/>
-          <w:sz w:val="28"/>
-          <w:szCs w:val="28"/>
-        </w:rPr>
-      </w:pPr>
-    </w:p>
-    <w:p>
-      <w:pPr>
-        <w:rPr>
-          <w:b/>
-          <w:sz w:val="28"/>
-          <w:szCs w:val="28"/>
-        </w:rPr>
-      </w:pPr>
-    </w:p>
-    <w:p>
-      <w:pPr>
-        <w:pStyle w:val="Paragrafoelenco"/>
-        <w:rPr>
-          <w:rFonts w:ascii="Garamond" w:hAnsi="Garamond"/>
-          <w:b/>
-          <w:sz w:val="26"/>
-          <w:szCs w:val="26"/>
-        </w:rPr>
-      </w:pPr>
-      <w:r>
-        <w:rPr>
-          <w:rFonts w:ascii="Garamond" w:hAnsi="Garamond"/>
-          <w:b/>
-          <w:sz w:val="26"/>
-          <w:szCs w:val="26"/>
-        </w:rPr>
-        <w:lastRenderedPageBreak/>
-        <w:t>4.8.3 TC_CreaOperatore_03</w:t>
-      </w:r>
-    </w:p>
-    <w:p>
-      <w:pPr>
-        <w:pStyle w:val="Paragrafoelenco"/>
-        <w:rPr>
-          <w:b/>
-          <w:sz w:val="28"/>
-          <w:szCs w:val="28"/>
-        </w:rPr>
-      </w:pPr>
-    </w:p>
-    <w:tbl>
-      <w:tblPr>
-        <w:tblStyle w:val="Grigliatabella"/>
-        <w:tblW w:w="0" w:type="auto"/>
-        <w:tblInd w:w="1080" w:type="dxa"/>
-        <w:tblLook w:val="04A0" w:firstRow="1" w:lastRow="0" w:firstColumn="1" w:lastColumn="0" w:noHBand="0" w:noVBand="1"/>
-      </w:tblPr>
-      <w:tblGrid>
-        <w:gridCol w:w="2601"/>
-        <w:gridCol w:w="5947"/>
-      </w:tblGrid>
-      <w:tr>
-        <w:tc>
-          <w:tcPr>
-            <w:tcW w:w="2601" w:type="dxa"/>
-            <w:tcBorders>
-              <w:top w:val="single" w:sz="4" w:space="0" w:color="auto"/>
-              <w:left w:val="single" w:sz="4" w:space="0" w:color="auto"/>
-              <w:bottom w:val="single" w:sz="4" w:space="0" w:color="auto"/>
-              <w:right w:val="single" w:sz="4" w:space="0" w:color="auto"/>
-            </w:tcBorders>
-            <w:hideMark/>
-          </w:tcPr>
-          <w:p>
-            <w:pPr>
-              <w:pStyle w:val="Paragrafoelenco"/>
-              <w:spacing w:line="240" w:lineRule="auto"/>
-              <w:ind w:left="0"/>
-              <w:rPr>
-                <w:sz w:val="28"/>
-                <w:szCs w:val="28"/>
-              </w:rPr>
-            </w:pPr>
-            <w:r>
-              <w:rPr>
-                <w:sz w:val="28"/>
-                <w:szCs w:val="28"/>
-              </w:rPr>
-              <w:t>TEST CASE ID</w:t>
-            </w:r>
-          </w:p>
-        </w:tc>
-        <w:tc>
-          <w:tcPr>
-            <w:tcW w:w="5947" w:type="dxa"/>
-            <w:tcBorders>
-              <w:top w:val="single" w:sz="4" w:space="0" w:color="auto"/>
-              <w:left w:val="single" w:sz="4" w:space="0" w:color="auto"/>
-              <w:bottom w:val="single" w:sz="4" w:space="0" w:color="auto"/>
-              <w:right w:val="single" w:sz="4" w:space="0" w:color="auto"/>
-            </w:tcBorders>
-            <w:hideMark/>
-          </w:tcPr>
-          <w:p>
-            <w:pPr>
-              <w:pStyle w:val="Paragrafoelenco"/>
-              <w:spacing w:line="240" w:lineRule="auto"/>
-              <w:ind w:left="0"/>
-              <w:rPr>
-                <w:sz w:val="28"/>
-                <w:szCs w:val="28"/>
-              </w:rPr>
-            </w:pPr>
-            <w:r>
-              <w:rPr>
-                <w:sz w:val="28"/>
-                <w:szCs w:val="28"/>
-              </w:rPr>
-              <w:t>TC_CreaOperatore_03</w:t>
-            </w:r>
-          </w:p>
-        </w:tc>
-      </w:tr>
-      <w:tr>
-        <w:tc>
-          <w:tcPr>
-            <w:tcW w:w="2601" w:type="dxa"/>
-            <w:tcBorders>
-              <w:top w:val="single" w:sz="4" w:space="0" w:color="auto"/>
-              <w:left w:val="single" w:sz="4" w:space="0" w:color="auto"/>
-              <w:bottom w:val="single" w:sz="4" w:space="0" w:color="auto"/>
-              <w:right w:val="single" w:sz="4" w:space="0" w:color="auto"/>
-            </w:tcBorders>
-            <w:hideMark/>
-          </w:tcPr>
-          <w:p>
-            <w:pPr>
-              <w:pStyle w:val="Paragrafoelenco"/>
-              <w:spacing w:line="240" w:lineRule="auto"/>
-              <w:ind w:left="0"/>
-              <w:rPr>
-                <w:sz w:val="28"/>
-                <w:szCs w:val="28"/>
-              </w:rPr>
-            </w:pPr>
-            <w:r>
-              <w:rPr>
-                <w:sz w:val="28"/>
-                <w:szCs w:val="28"/>
-              </w:rPr>
-              <w:t>BOUNDARY</w:t>
-            </w:r>
-          </w:p>
-        </w:tc>
-        <w:tc>
-          <w:tcPr>
-            <w:tcW w:w="5947" w:type="dxa"/>
-            <w:tcBorders>
-              <w:top w:val="single" w:sz="4" w:space="0" w:color="auto"/>
-              <w:left w:val="single" w:sz="4" w:space="0" w:color="auto"/>
-              <w:bottom w:val="single" w:sz="4" w:space="0" w:color="auto"/>
-              <w:right w:val="single" w:sz="4" w:space="0" w:color="auto"/>
-            </w:tcBorders>
-            <w:hideMark/>
-          </w:tcPr>
-          <w:p>
-            <w:pPr>
-              <w:spacing w:line="240" w:lineRule="auto"/>
-              <w:rPr>
-                <w:sz w:val="28"/>
-                <w:szCs w:val="28"/>
-              </w:rPr>
-            </w:pPr>
-            <w:proofErr w:type="spellStart"/>
-            <w:r>
-              <w:rPr>
-                <w:sz w:val="28"/>
-                <w:szCs w:val="28"/>
-              </w:rPr>
-              <w:t>creaOperatore.jsp</w:t>
-            </w:r>
-            <w:proofErr w:type="spellEnd"/>
-          </w:p>
-        </w:tc>
-      </w:tr>
-      <w:tr>
-        <w:tc>
-          <w:tcPr>
-            <w:tcW w:w="2601" w:type="dxa"/>
-            <w:tcBorders>
-              <w:top w:val="single" w:sz="4" w:space="0" w:color="auto"/>
-              <w:left w:val="single" w:sz="4" w:space="0" w:color="auto"/>
-              <w:bottom w:val="single" w:sz="4" w:space="0" w:color="auto"/>
-              <w:right w:val="single" w:sz="4" w:space="0" w:color="auto"/>
-            </w:tcBorders>
-            <w:hideMark/>
-          </w:tcPr>
-          <w:p>
-            <w:pPr>
-              <w:pStyle w:val="Paragrafoelenco"/>
-              <w:spacing w:line="240" w:lineRule="auto"/>
-              <w:ind w:left="0"/>
-              <w:rPr>
-                <w:sz w:val="28"/>
-                <w:szCs w:val="28"/>
-              </w:rPr>
-            </w:pPr>
-            <w:r>
-              <w:rPr>
-                <w:sz w:val="28"/>
-                <w:szCs w:val="28"/>
-              </w:rPr>
-              <w:t>CONTROL</w:t>
-            </w:r>
-          </w:p>
-        </w:tc>
-        <w:tc>
-          <w:tcPr>
-            <w:tcW w:w="5947" w:type="dxa"/>
-            <w:tcBorders>
-              <w:top w:val="single" w:sz="4" w:space="0" w:color="auto"/>
-              <w:left w:val="single" w:sz="4" w:space="0" w:color="auto"/>
-              <w:bottom w:val="single" w:sz="4" w:space="0" w:color="auto"/>
-              <w:right w:val="single" w:sz="4" w:space="0" w:color="auto"/>
-            </w:tcBorders>
-            <w:hideMark/>
-          </w:tcPr>
-          <w:p>
-            <w:pPr>
-              <w:spacing w:line="240" w:lineRule="auto"/>
-              <w:rPr>
-                <w:sz w:val="28"/>
-                <w:szCs w:val="28"/>
-              </w:rPr>
-            </w:pPr>
-            <w:proofErr w:type="spellStart"/>
-            <w:r>
-              <w:rPr>
-                <w:sz w:val="28"/>
-                <w:szCs w:val="28"/>
-              </w:rPr>
-              <w:t>CreaOperatore</w:t>
-            </w:r>
-            <w:proofErr w:type="spellEnd"/>
-          </w:p>
-        </w:tc>
-      </w:tr>
-      <w:tr>
-        <w:tc>
-          <w:tcPr>
-            <w:tcW w:w="2601" w:type="dxa"/>
-            <w:tcBorders>
-              <w:top w:val="single" w:sz="4" w:space="0" w:color="auto"/>
-              <w:left w:val="single" w:sz="4" w:space="0" w:color="auto"/>
-              <w:bottom w:val="single" w:sz="4" w:space="0" w:color="auto"/>
-              <w:right w:val="single" w:sz="4" w:space="0" w:color="auto"/>
-            </w:tcBorders>
-            <w:hideMark/>
-          </w:tcPr>
-          <w:p>
-            <w:pPr>
-              <w:pStyle w:val="Paragrafoelenco"/>
-              <w:spacing w:line="240" w:lineRule="auto"/>
-              <w:ind w:left="0"/>
-              <w:rPr>
-                <w:sz w:val="28"/>
-                <w:szCs w:val="28"/>
-              </w:rPr>
-            </w:pPr>
-            <w:r>
-              <w:rPr>
-                <w:sz w:val="28"/>
-                <w:szCs w:val="28"/>
-              </w:rPr>
-              <w:t>PERSISTENT DATA OBJECT</w:t>
-            </w:r>
-          </w:p>
-        </w:tc>
-        <w:tc>
-          <w:tcPr>
-            <w:tcW w:w="5947" w:type="dxa"/>
-            <w:tcBorders>
-              <w:top w:val="single" w:sz="4" w:space="0" w:color="auto"/>
-              <w:left w:val="single" w:sz="4" w:space="0" w:color="auto"/>
-              <w:bottom w:val="single" w:sz="4" w:space="0" w:color="auto"/>
-              <w:right w:val="single" w:sz="4" w:space="0" w:color="auto"/>
-            </w:tcBorders>
-            <w:hideMark/>
-          </w:tcPr>
-          <w:p>
-            <w:pPr>
-              <w:pStyle w:val="Paragrafoelenco"/>
-              <w:spacing w:line="240" w:lineRule="auto"/>
-              <w:ind w:left="0"/>
-              <w:rPr>
-                <w:sz w:val="28"/>
-                <w:szCs w:val="28"/>
-              </w:rPr>
-            </w:pPr>
-            <w:r>
-              <w:rPr>
-                <w:sz w:val="28"/>
-                <w:szCs w:val="28"/>
-              </w:rPr>
-              <w:t>DB</w:t>
-            </w:r>
-          </w:p>
-        </w:tc>
-      </w:tr>
-      <w:tr>
-        <w:tc>
-          <w:tcPr>
-            <w:tcW w:w="2601" w:type="dxa"/>
-            <w:tcBorders>
-              <w:top w:val="single" w:sz="4" w:space="0" w:color="auto"/>
-              <w:left w:val="single" w:sz="4" w:space="0" w:color="auto"/>
-              <w:bottom w:val="single" w:sz="4" w:space="0" w:color="auto"/>
-              <w:right w:val="single" w:sz="4" w:space="0" w:color="auto"/>
-            </w:tcBorders>
-            <w:hideMark/>
-          </w:tcPr>
-          <w:p>
-            <w:pPr>
-              <w:pStyle w:val="Paragrafoelenco"/>
-              <w:spacing w:line="240" w:lineRule="auto"/>
-              <w:ind w:left="0"/>
-              <w:rPr>
-                <w:sz w:val="28"/>
-                <w:szCs w:val="28"/>
-              </w:rPr>
-            </w:pPr>
-            <w:r>
-              <w:rPr>
-                <w:sz w:val="28"/>
-                <w:szCs w:val="28"/>
-              </w:rPr>
-              <w:t>PRECONDITION</w:t>
-            </w:r>
-          </w:p>
-        </w:tc>
-        <w:tc>
-          <w:tcPr>
-            <w:tcW w:w="5947" w:type="dxa"/>
-            <w:tcBorders>
-              <w:top w:val="single" w:sz="4" w:space="0" w:color="auto"/>
-              <w:left w:val="single" w:sz="4" w:space="0" w:color="auto"/>
-              <w:bottom w:val="single" w:sz="4" w:space="0" w:color="auto"/>
-              <w:right w:val="single" w:sz="4" w:space="0" w:color="auto"/>
-            </w:tcBorders>
-            <w:hideMark/>
-          </w:tcPr>
-          <w:p>
-            <w:pPr>
-              <w:pStyle w:val="Paragrafoelenco"/>
-              <w:spacing w:line="240" w:lineRule="auto"/>
-              <w:ind w:left="0"/>
-              <w:rPr>
-                <w:sz w:val="24"/>
-                <w:szCs w:val="24"/>
-              </w:rPr>
-            </w:pPr>
-            <w:r>
-              <w:rPr>
-                <w:sz w:val="28"/>
-                <w:szCs w:val="28"/>
-              </w:rPr>
-              <w:t>Admin deve essere un amministratore e l’operatore Giorgio non deve essere un operatore.</w:t>
-            </w:r>
-          </w:p>
-        </w:tc>
-      </w:tr>
-      <w:tr>
-        <w:tc>
-          <w:tcPr>
-            <w:tcW w:w="2601" w:type="dxa"/>
-            <w:tcBorders>
-              <w:top w:val="single" w:sz="4" w:space="0" w:color="auto"/>
-              <w:left w:val="single" w:sz="4" w:space="0" w:color="auto"/>
-              <w:bottom w:val="single" w:sz="4" w:space="0" w:color="auto"/>
-              <w:right w:val="single" w:sz="4" w:space="0" w:color="auto"/>
-            </w:tcBorders>
-            <w:hideMark/>
-          </w:tcPr>
-          <w:p>
-            <w:pPr>
-              <w:pStyle w:val="Paragrafoelenco"/>
-              <w:spacing w:line="240" w:lineRule="auto"/>
-              <w:ind w:left="0"/>
-              <w:rPr>
-                <w:sz w:val="28"/>
-                <w:szCs w:val="28"/>
-              </w:rPr>
-            </w:pPr>
-            <w:r>
-              <w:rPr>
-                <w:sz w:val="28"/>
-                <w:szCs w:val="28"/>
-              </w:rPr>
-              <w:t>FLOW OF EVENTS</w:t>
-            </w:r>
-          </w:p>
-        </w:tc>
-        <w:tc>
-          <w:tcPr>
-            <w:tcW w:w="5947" w:type="dxa"/>
-            <w:tcBorders>
-              <w:top w:val="single" w:sz="4" w:space="0" w:color="auto"/>
-              <w:left w:val="single" w:sz="4" w:space="0" w:color="auto"/>
-              <w:bottom w:val="single" w:sz="4" w:space="0" w:color="auto"/>
-              <w:right w:val="single" w:sz="4" w:space="0" w:color="auto"/>
-            </w:tcBorders>
-            <w:hideMark/>
-          </w:tcPr>
-          <w:p>
-            <w:pPr>
-              <w:pStyle w:val="Paragrafoelenco"/>
-              <w:spacing w:line="240" w:lineRule="auto"/>
-              <w:ind w:left="0"/>
-              <w:rPr>
-                <w:sz w:val="24"/>
-                <w:szCs w:val="24"/>
-              </w:rPr>
-            </w:pPr>
-            <w:r>
-              <w:t>L’amministratore Admin inserisce l’username = “</w:t>
-            </w:r>
-            <w:proofErr w:type="spellStart"/>
-            <w:r>
-              <w:t>giorgiox</w:t>
-            </w:r>
-            <w:proofErr w:type="spellEnd"/>
-            <w:r>
-              <w:t xml:space="preserve">”, la password = “ciao123”, il nome </w:t>
-            </w:r>
-            <w:proofErr w:type="gramStart"/>
-            <w:r>
-              <w:t>=”Giorgio</w:t>
-            </w:r>
-            <w:proofErr w:type="gramEnd"/>
-            <w:r>
-              <w:t>”, il cognome = “Gallotta, l’email = “</w:t>
-            </w:r>
-            <w:r>
-              <w:t>giorgiox</w:t>
-            </w:r>
-            <w:r>
-              <w:t>@gmail.com”, il tipo=”</w:t>
-            </w:r>
-            <w:r>
-              <w:t>Amministratore</w:t>
-            </w:r>
-            <w:r>
-              <w:t>".</w:t>
-            </w:r>
-          </w:p>
-        </w:tc>
-      </w:tr>
-      <w:tr>
-        <w:tc>
-          <w:tcPr>
-            <w:tcW w:w="2601" w:type="dxa"/>
-            <w:tcBorders>
-              <w:top w:val="single" w:sz="4" w:space="0" w:color="auto"/>
-              <w:left w:val="single" w:sz="4" w:space="0" w:color="auto"/>
-              <w:bottom w:val="single" w:sz="4" w:space="0" w:color="auto"/>
-              <w:right w:val="single" w:sz="4" w:space="0" w:color="auto"/>
-            </w:tcBorders>
-            <w:hideMark/>
-          </w:tcPr>
-          <w:p>
-            <w:pPr>
-              <w:pStyle w:val="Paragrafoelenco"/>
-              <w:spacing w:line="240" w:lineRule="auto"/>
-              <w:ind w:left="0"/>
-              <w:rPr>
-                <w:sz w:val="28"/>
-                <w:szCs w:val="28"/>
-              </w:rPr>
-            </w:pPr>
-            <w:r>
-              <w:rPr>
-                <w:sz w:val="28"/>
-                <w:szCs w:val="28"/>
-              </w:rPr>
-              <w:t>ANOMALIES</w:t>
-            </w:r>
-          </w:p>
-        </w:tc>
-        <w:tc>
-          <w:tcPr>
-            <w:tcW w:w="5947" w:type="dxa"/>
-            <w:tcBorders>
-              <w:top w:val="single" w:sz="4" w:space="0" w:color="auto"/>
-              <w:left w:val="single" w:sz="4" w:space="0" w:color="auto"/>
-              <w:bottom w:val="single" w:sz="4" w:space="0" w:color="auto"/>
-              <w:right w:val="single" w:sz="4" w:space="0" w:color="auto"/>
-            </w:tcBorders>
-            <w:hideMark/>
-          </w:tcPr>
-          <w:p>
-            <w:pPr>
-              <w:pStyle w:val="Paragrafoelenco"/>
-              <w:spacing w:line="240" w:lineRule="auto"/>
-              <w:ind w:left="0"/>
-              <w:rPr>
-                <w:sz w:val="28"/>
-                <w:szCs w:val="28"/>
-              </w:rPr>
-            </w:pPr>
-            <w:r>
-              <w:rPr>
-                <w:sz w:val="28"/>
-                <w:szCs w:val="28"/>
-              </w:rPr>
-              <w:t>Viene visualizzato un messaggio il quale specifica che il</w:t>
-            </w:r>
-            <w:r>
-              <w:rPr>
-                <w:sz w:val="28"/>
-                <w:szCs w:val="28"/>
-              </w:rPr>
-              <w:t xml:space="preserve"> tipo di operatore che si sta creando è “Amministratore”.</w:t>
-            </w:r>
-          </w:p>
-        </w:tc>
-      </w:tr>
-      <w:tr>
-        <w:tc>
-          <w:tcPr>
-            <w:tcW w:w="2601" w:type="dxa"/>
-            <w:tcBorders>
-              <w:top w:val="single" w:sz="4" w:space="0" w:color="auto"/>
-              <w:left w:val="single" w:sz="4" w:space="0" w:color="auto"/>
-              <w:bottom w:val="single" w:sz="4" w:space="0" w:color="auto"/>
-              <w:right w:val="single" w:sz="4" w:space="0" w:color="auto"/>
-            </w:tcBorders>
-            <w:hideMark/>
-          </w:tcPr>
-          <w:p>
-            <w:pPr>
-              <w:pStyle w:val="Paragrafoelenco"/>
-              <w:spacing w:line="240" w:lineRule="auto"/>
-              <w:ind w:left="0"/>
-              <w:rPr>
-                <w:sz w:val="28"/>
-                <w:szCs w:val="28"/>
-              </w:rPr>
-            </w:pPr>
-            <w:r>
-              <w:rPr>
-                <w:sz w:val="28"/>
-                <w:szCs w:val="28"/>
-              </w:rPr>
-              <w:t>DATA</w:t>
-            </w:r>
-          </w:p>
-        </w:tc>
-        <w:tc>
-          <w:tcPr>
-            <w:tcW w:w="5947" w:type="dxa"/>
-            <w:tcBorders>
-              <w:top w:val="single" w:sz="4" w:space="0" w:color="auto"/>
-              <w:left w:val="single" w:sz="4" w:space="0" w:color="auto"/>
-              <w:bottom w:val="single" w:sz="4" w:space="0" w:color="auto"/>
-              <w:right w:val="single" w:sz="4" w:space="0" w:color="auto"/>
-            </w:tcBorders>
-            <w:hideMark/>
-          </w:tcPr>
-          <w:p>
-            <w:pPr>
-              <w:pStyle w:val="Paragrafoelenco"/>
-              <w:spacing w:line="240" w:lineRule="auto"/>
-              <w:ind w:left="0"/>
-              <w:rPr>
-                <w:sz w:val="28"/>
-                <w:szCs w:val="28"/>
-              </w:rPr>
-            </w:pPr>
-            <w:r>
-              <w:rPr>
-                <w:sz w:val="28"/>
-                <w:szCs w:val="28"/>
-              </w:rPr>
-              <w:t>16/02/2019</w:t>
-            </w:r>
-          </w:p>
-        </w:tc>
-      </w:tr>
-      <w:tr>
-        <w:tc>
-          <w:tcPr>
-            <w:tcW w:w="2601" w:type="dxa"/>
-            <w:tcBorders>
-              <w:top w:val="single" w:sz="4" w:space="0" w:color="auto"/>
-              <w:left w:val="single" w:sz="4" w:space="0" w:color="auto"/>
-              <w:bottom w:val="single" w:sz="4" w:space="0" w:color="auto"/>
-              <w:right w:val="single" w:sz="4" w:space="0" w:color="auto"/>
-            </w:tcBorders>
-            <w:hideMark/>
-          </w:tcPr>
-          <w:p>
-            <w:pPr>
-              <w:pStyle w:val="Paragrafoelenco"/>
-              <w:spacing w:line="240" w:lineRule="auto"/>
-              <w:ind w:left="0"/>
-              <w:rPr>
-                <w:sz w:val="28"/>
-                <w:szCs w:val="28"/>
-              </w:rPr>
-            </w:pPr>
-            <w:r>
-              <w:rPr>
-                <w:sz w:val="28"/>
-                <w:szCs w:val="28"/>
-              </w:rPr>
-              <w:t>RESULT</w:t>
-            </w:r>
-          </w:p>
-        </w:tc>
-        <w:tc>
-          <w:tcPr>
-            <w:tcW w:w="5947" w:type="dxa"/>
-            <w:tcBorders>
-              <w:top w:val="single" w:sz="4" w:space="0" w:color="auto"/>
-              <w:left w:val="single" w:sz="4" w:space="0" w:color="auto"/>
-              <w:bottom w:val="single" w:sz="4" w:space="0" w:color="auto"/>
-              <w:right w:val="single" w:sz="4" w:space="0" w:color="auto"/>
-            </w:tcBorders>
-            <w:hideMark/>
-          </w:tcPr>
-          <w:p>
-            <w:pPr>
-              <w:pStyle w:val="Paragrafoelenco"/>
-              <w:spacing w:line="240" w:lineRule="auto"/>
-              <w:ind w:left="0"/>
-              <w:rPr>
-                <w:sz w:val="28"/>
-                <w:szCs w:val="28"/>
-              </w:rPr>
-            </w:pPr>
-            <w:r>
-              <w:rPr>
-                <w:sz w:val="28"/>
-                <w:szCs w:val="28"/>
-              </w:rPr>
-              <w:t>FAILED</w:t>
-            </w:r>
-          </w:p>
-        </w:tc>
-      </w:tr>
-    </w:tbl>
-    <w:p/>
-    <w:p/>
-    <w:p>
-      <w:pPr>
-        <w:rPr>
-          <w:rFonts w:ascii="Garamond" w:hAnsi="Garamond"/>
-          <w:b/>
-          <w:sz w:val="26"/>
-          <w:szCs w:val="26"/>
-        </w:rPr>
-      </w:pPr>
-      <w:r>
-        <w:rPr>
-          <w:rFonts w:ascii="Garamond" w:hAnsi="Garamond"/>
-          <w:b/>
-          <w:sz w:val="26"/>
-          <w:szCs w:val="26"/>
-        </w:rPr>
-        <w:t>4.9 Login Operatore</w:t>
-      </w:r>
-    </w:p>
-    <w:p>
-      <w:pPr>
-        <w:pStyle w:val="Paragrafoelenco"/>
-        <w:rPr>
-          <w:rFonts w:ascii="Garamond" w:hAnsi="Garamond"/>
-          <w:b/>
-          <w:sz w:val="26"/>
-          <w:szCs w:val="26"/>
-        </w:rPr>
-      </w:pPr>
-      <w:r>
-        <w:rPr>
-          <w:rFonts w:ascii="Garamond" w:hAnsi="Garamond"/>
-          <w:b/>
-          <w:sz w:val="26"/>
-          <w:szCs w:val="26"/>
-        </w:rPr>
-        <w:t>4.9.1 TC_LoginOperatore_01</w:t>
-      </w:r>
-    </w:p>
-    <w:p>
-      <w:pPr>
-        <w:pStyle w:val="Paragrafoelenco"/>
-        <w:rPr>
-          <w:b/>
-          <w:sz w:val="28"/>
-          <w:szCs w:val="28"/>
-        </w:rPr>
-      </w:pPr>
-    </w:p>
-    <w:tbl>
-      <w:tblPr>
-        <w:tblStyle w:val="Grigliatabella"/>
-        <w:tblW w:w="0" w:type="auto"/>
-        <w:tblInd w:w="1080" w:type="dxa"/>
-        <w:tblLook w:val="04A0" w:firstRow="1" w:lastRow="0" w:firstColumn="1" w:lastColumn="0" w:noHBand="0" w:noVBand="1"/>
-      </w:tblPr>
-      <w:tblGrid>
-        <w:gridCol w:w="2601"/>
-        <w:gridCol w:w="5947"/>
-      </w:tblGrid>
-      <w:tr>
-        <w:tc>
-          <w:tcPr>
-            <w:tcW w:w="2601" w:type="dxa"/>
-            <w:tcBorders>
-              <w:top w:val="single" w:sz="4" w:space="0" w:color="auto"/>
-              <w:left w:val="single" w:sz="4" w:space="0" w:color="auto"/>
-              <w:bottom w:val="single" w:sz="4" w:space="0" w:color="auto"/>
-              <w:right w:val="single" w:sz="4" w:space="0" w:color="auto"/>
-            </w:tcBorders>
-            <w:hideMark/>
-          </w:tcPr>
-          <w:p>
-            <w:pPr>
-              <w:pStyle w:val="Paragrafoelenco"/>
-              <w:spacing w:line="240" w:lineRule="auto"/>
-              <w:ind w:left="0"/>
-              <w:rPr>
-                <w:sz w:val="28"/>
-                <w:szCs w:val="28"/>
-              </w:rPr>
-            </w:pPr>
-            <w:r>
-              <w:rPr>
-                <w:sz w:val="28"/>
-                <w:szCs w:val="28"/>
-              </w:rPr>
-              <w:t>TEST CASE ID</w:t>
-            </w:r>
-          </w:p>
-        </w:tc>
-        <w:tc>
-          <w:tcPr>
-            <w:tcW w:w="5947" w:type="dxa"/>
-            <w:tcBorders>
-              <w:top w:val="single" w:sz="4" w:space="0" w:color="auto"/>
-              <w:left w:val="single" w:sz="4" w:space="0" w:color="auto"/>
-              <w:bottom w:val="single" w:sz="4" w:space="0" w:color="auto"/>
-              <w:right w:val="single" w:sz="4" w:space="0" w:color="auto"/>
-            </w:tcBorders>
-            <w:hideMark/>
-          </w:tcPr>
-          <w:p>
-            <w:pPr>
-              <w:pStyle w:val="Paragrafoelenco"/>
-              <w:spacing w:line="240" w:lineRule="auto"/>
-              <w:ind w:left="0"/>
-              <w:rPr>
-                <w:sz w:val="28"/>
-                <w:szCs w:val="28"/>
-              </w:rPr>
-            </w:pPr>
-            <w:r>
-              <w:rPr>
-                <w:sz w:val="28"/>
-                <w:szCs w:val="28"/>
-              </w:rPr>
-              <w:t>TC_LoginOperatore_01</w:t>
-            </w:r>
-          </w:p>
-        </w:tc>
-      </w:tr>
-      <w:tr>
-        <w:tc>
-          <w:tcPr>
-            <w:tcW w:w="2601" w:type="dxa"/>
-            <w:tcBorders>
-              <w:top w:val="single" w:sz="4" w:space="0" w:color="auto"/>
-              <w:left w:val="single" w:sz="4" w:space="0" w:color="auto"/>
-              <w:bottom w:val="single" w:sz="4" w:space="0" w:color="auto"/>
-              <w:right w:val="single" w:sz="4" w:space="0" w:color="auto"/>
-            </w:tcBorders>
-            <w:hideMark/>
-          </w:tcPr>
-          <w:p>
-            <w:pPr>
-              <w:pStyle w:val="Paragrafoelenco"/>
-              <w:spacing w:line="240" w:lineRule="auto"/>
-              <w:ind w:left="0"/>
-              <w:rPr>
-                <w:sz w:val="28"/>
-                <w:szCs w:val="28"/>
-              </w:rPr>
-            </w:pPr>
-            <w:r>
-              <w:rPr>
-                <w:sz w:val="28"/>
-                <w:szCs w:val="28"/>
-              </w:rPr>
-              <w:t>BOUNDARY</w:t>
-            </w:r>
-          </w:p>
-        </w:tc>
-        <w:tc>
-          <w:tcPr>
-            <w:tcW w:w="5947" w:type="dxa"/>
-            <w:tcBorders>
-              <w:top w:val="single" w:sz="4" w:space="0" w:color="auto"/>
-              <w:left w:val="single" w:sz="4" w:space="0" w:color="auto"/>
-              <w:bottom w:val="single" w:sz="4" w:space="0" w:color="auto"/>
-              <w:right w:val="single" w:sz="4" w:space="0" w:color="auto"/>
-            </w:tcBorders>
-            <w:hideMark/>
-          </w:tcPr>
-          <w:p>
-            <w:pPr>
-              <w:tabs>
-                <w:tab w:val="left" w:pos="1356"/>
-              </w:tabs>
-              <w:spacing w:line="240" w:lineRule="auto"/>
-              <w:rPr>
-                <w:sz w:val="28"/>
-                <w:szCs w:val="28"/>
-              </w:rPr>
-            </w:pPr>
-            <w:proofErr w:type="spellStart"/>
-            <w:r>
-              <w:rPr>
-                <w:sz w:val="28"/>
-                <w:szCs w:val="28"/>
-              </w:rPr>
-              <w:t>loginOperatore.jsp</w:t>
-            </w:r>
-            <w:proofErr w:type="spellEnd"/>
-          </w:p>
-        </w:tc>
-      </w:tr>
-      <w:tr>
-        <w:tc>
-          <w:tcPr>
-            <w:tcW w:w="2601" w:type="dxa"/>
-            <w:tcBorders>
-              <w:top w:val="single" w:sz="4" w:space="0" w:color="auto"/>
-              <w:left w:val="single" w:sz="4" w:space="0" w:color="auto"/>
-              <w:bottom w:val="single" w:sz="4" w:space="0" w:color="auto"/>
-              <w:right w:val="single" w:sz="4" w:space="0" w:color="auto"/>
-            </w:tcBorders>
-            <w:hideMark/>
-          </w:tcPr>
-          <w:p>
-            <w:pPr>
-              <w:pStyle w:val="Paragrafoelenco"/>
-              <w:spacing w:line="240" w:lineRule="auto"/>
-              <w:ind w:left="0"/>
-              <w:rPr>
-                <w:sz w:val="28"/>
-                <w:szCs w:val="28"/>
-              </w:rPr>
-            </w:pPr>
-            <w:r>
-              <w:rPr>
-                <w:sz w:val="28"/>
-                <w:szCs w:val="28"/>
-              </w:rPr>
-              <w:t>CONTROL</w:t>
-            </w:r>
-          </w:p>
-        </w:tc>
-        <w:tc>
-          <w:tcPr>
-            <w:tcW w:w="5947" w:type="dxa"/>
-            <w:tcBorders>
-              <w:top w:val="single" w:sz="4" w:space="0" w:color="auto"/>
-              <w:left w:val="single" w:sz="4" w:space="0" w:color="auto"/>
-              <w:bottom w:val="single" w:sz="4" w:space="0" w:color="auto"/>
-              <w:right w:val="single" w:sz="4" w:space="0" w:color="auto"/>
-            </w:tcBorders>
-            <w:hideMark/>
-          </w:tcPr>
-          <w:p>
-            <w:pPr>
-              <w:spacing w:line="240" w:lineRule="auto"/>
-              <w:rPr>
-                <w:sz w:val="28"/>
-                <w:szCs w:val="28"/>
-              </w:rPr>
-            </w:pPr>
-            <w:proofErr w:type="spellStart"/>
-            <w:r>
-              <w:rPr>
-                <w:sz w:val="28"/>
-                <w:szCs w:val="28"/>
-              </w:rPr>
-              <w:t>LoginOperatore</w:t>
-            </w:r>
-            <w:proofErr w:type="spellEnd"/>
-          </w:p>
-        </w:tc>
-      </w:tr>
-      <w:tr>
-        <w:tc>
-          <w:tcPr>
-            <w:tcW w:w="2601" w:type="dxa"/>
-            <w:tcBorders>
-              <w:top w:val="single" w:sz="4" w:space="0" w:color="auto"/>
-              <w:left w:val="single" w:sz="4" w:space="0" w:color="auto"/>
-              <w:bottom w:val="single" w:sz="4" w:space="0" w:color="auto"/>
-              <w:right w:val="single" w:sz="4" w:space="0" w:color="auto"/>
-            </w:tcBorders>
-            <w:hideMark/>
-          </w:tcPr>
-          <w:p>
-            <w:pPr>
-              <w:pStyle w:val="Paragrafoelenco"/>
-              <w:spacing w:line="240" w:lineRule="auto"/>
-              <w:ind w:left="0"/>
-              <w:rPr>
-                <w:sz w:val="28"/>
-                <w:szCs w:val="28"/>
-              </w:rPr>
-            </w:pPr>
-            <w:r>
-              <w:rPr>
-                <w:sz w:val="28"/>
-                <w:szCs w:val="28"/>
-              </w:rPr>
-              <w:t>PERSISTENT DATA OBJECT</w:t>
-            </w:r>
-          </w:p>
-        </w:tc>
-        <w:tc>
-          <w:tcPr>
-            <w:tcW w:w="5947" w:type="dxa"/>
-            <w:tcBorders>
-              <w:top w:val="single" w:sz="4" w:space="0" w:color="auto"/>
-              <w:left w:val="single" w:sz="4" w:space="0" w:color="auto"/>
-              <w:bottom w:val="single" w:sz="4" w:space="0" w:color="auto"/>
-              <w:right w:val="single" w:sz="4" w:space="0" w:color="auto"/>
-            </w:tcBorders>
-            <w:hideMark/>
-          </w:tcPr>
-          <w:p>
-            <w:pPr>
-              <w:pStyle w:val="Paragrafoelenco"/>
-              <w:spacing w:line="240" w:lineRule="auto"/>
-              <w:ind w:left="0"/>
-              <w:rPr>
-                <w:sz w:val="28"/>
-                <w:szCs w:val="28"/>
-              </w:rPr>
-            </w:pPr>
-            <w:r>
-              <w:rPr>
-                <w:sz w:val="28"/>
-                <w:szCs w:val="28"/>
-              </w:rPr>
-              <w:t>DB</w:t>
-            </w:r>
-          </w:p>
-        </w:tc>
-      </w:tr>
-      <w:tr>
-        <w:tc>
-          <w:tcPr>
-            <w:tcW w:w="2601" w:type="dxa"/>
-            <w:tcBorders>
-              <w:top w:val="single" w:sz="4" w:space="0" w:color="auto"/>
-              <w:left w:val="single" w:sz="4" w:space="0" w:color="auto"/>
-              <w:bottom w:val="single" w:sz="4" w:space="0" w:color="auto"/>
-              <w:right w:val="single" w:sz="4" w:space="0" w:color="auto"/>
-            </w:tcBorders>
-            <w:hideMark/>
-          </w:tcPr>
-          <w:p>
-            <w:pPr>
-              <w:pStyle w:val="Paragrafoelenco"/>
-              <w:spacing w:line="240" w:lineRule="auto"/>
-              <w:ind w:left="0"/>
-              <w:rPr>
-                <w:sz w:val="28"/>
-                <w:szCs w:val="28"/>
-              </w:rPr>
-            </w:pPr>
-            <w:r>
-              <w:rPr>
-                <w:sz w:val="28"/>
-                <w:szCs w:val="28"/>
-              </w:rPr>
-              <w:t>PRECONDITION</w:t>
-            </w:r>
-          </w:p>
-        </w:tc>
-        <w:tc>
-          <w:tcPr>
-            <w:tcW w:w="5947" w:type="dxa"/>
-            <w:tcBorders>
-              <w:top w:val="single" w:sz="4" w:space="0" w:color="auto"/>
-              <w:left w:val="single" w:sz="4" w:space="0" w:color="auto"/>
-              <w:bottom w:val="single" w:sz="4" w:space="0" w:color="auto"/>
-              <w:right w:val="single" w:sz="4" w:space="0" w:color="auto"/>
-            </w:tcBorders>
-            <w:hideMark/>
-          </w:tcPr>
-          <w:p>
-            <w:pPr>
-              <w:pStyle w:val="Paragrafoelenco"/>
-              <w:spacing w:line="240" w:lineRule="auto"/>
-              <w:ind w:left="0"/>
-              <w:rPr>
-                <w:sz w:val="28"/>
-                <w:szCs w:val="28"/>
-              </w:rPr>
-            </w:pPr>
-            <w:r>
-              <w:rPr>
-                <w:rFonts w:cstheme="minorHAnsi"/>
-                <w:sz w:val="28"/>
-                <w:szCs w:val="28"/>
-              </w:rPr>
-              <w:t>L’operatore non ha eseguito il login.</w:t>
-            </w:r>
-          </w:p>
-        </w:tc>
-      </w:tr>
-      <w:tr>
-        <w:tc>
-          <w:tcPr>
-            <w:tcW w:w="2601" w:type="dxa"/>
-            <w:tcBorders>
-              <w:top w:val="single" w:sz="4" w:space="0" w:color="auto"/>
-              <w:left w:val="single" w:sz="4" w:space="0" w:color="auto"/>
-              <w:bottom w:val="single" w:sz="4" w:space="0" w:color="auto"/>
-              <w:right w:val="single" w:sz="4" w:space="0" w:color="auto"/>
-            </w:tcBorders>
-            <w:hideMark/>
-          </w:tcPr>
-          <w:p>
-            <w:pPr>
-              <w:pStyle w:val="Paragrafoelenco"/>
-              <w:spacing w:line="240" w:lineRule="auto"/>
-              <w:ind w:left="0"/>
-              <w:rPr>
-                <w:sz w:val="28"/>
-                <w:szCs w:val="28"/>
-              </w:rPr>
-            </w:pPr>
-            <w:r>
-              <w:rPr>
-                <w:sz w:val="28"/>
-                <w:szCs w:val="28"/>
-              </w:rPr>
-              <w:t>FLOW OF EVENTS</w:t>
-            </w:r>
-          </w:p>
-        </w:tc>
-        <w:tc>
-          <w:tcPr>
-            <w:tcW w:w="5947" w:type="dxa"/>
-            <w:tcBorders>
-              <w:top w:val="single" w:sz="4" w:space="0" w:color="auto"/>
-              <w:left w:val="single" w:sz="4" w:space="0" w:color="auto"/>
-              <w:bottom w:val="single" w:sz="4" w:space="0" w:color="auto"/>
-              <w:right w:val="single" w:sz="4" w:space="0" w:color="auto"/>
-            </w:tcBorders>
-            <w:hideMark/>
-          </w:tcPr>
-          <w:p>
-            <w:pPr>
-              <w:pStyle w:val="Paragrafoelenco"/>
-              <w:spacing w:line="240" w:lineRule="auto"/>
-              <w:ind w:left="0"/>
-              <w:rPr>
-                <w:sz w:val="28"/>
-                <w:szCs w:val="28"/>
-              </w:rPr>
-            </w:pPr>
-            <w:r>
-              <w:rPr>
-                <w:rFonts w:cstheme="minorHAnsi"/>
-                <w:sz w:val="28"/>
-                <w:szCs w:val="28"/>
-              </w:rPr>
-              <w:t>L’operatore inserisce l’username = “</w:t>
-            </w:r>
-            <w:proofErr w:type="spellStart"/>
-            <w:r>
-              <w:rPr>
-                <w:rFonts w:cstheme="minorHAnsi"/>
-                <w:sz w:val="28"/>
-                <w:szCs w:val="28"/>
-              </w:rPr>
-              <w:t>giorgiox</w:t>
-            </w:r>
-            <w:proofErr w:type="spellEnd"/>
-            <w:r>
-              <w:rPr>
-                <w:rFonts w:cstheme="minorHAnsi"/>
-                <w:sz w:val="28"/>
-                <w:szCs w:val="28"/>
-              </w:rPr>
-              <w:t>”, la password = “ciao123”.</w:t>
-            </w:r>
-          </w:p>
-        </w:tc>
-      </w:tr>
-      <w:tr>
-        <w:tc>
-          <w:tcPr>
-            <w:tcW w:w="2601" w:type="dxa"/>
-            <w:tcBorders>
-              <w:top w:val="single" w:sz="4" w:space="0" w:color="auto"/>
-              <w:left w:val="single" w:sz="4" w:space="0" w:color="auto"/>
-              <w:bottom w:val="single" w:sz="4" w:space="0" w:color="auto"/>
-              <w:right w:val="single" w:sz="4" w:space="0" w:color="auto"/>
-            </w:tcBorders>
-            <w:hideMark/>
-          </w:tcPr>
-          <w:p>
-            <w:pPr>
-              <w:pStyle w:val="Paragrafoelenco"/>
-              <w:spacing w:line="240" w:lineRule="auto"/>
-              <w:ind w:left="0"/>
-              <w:rPr>
-                <w:sz w:val="28"/>
-                <w:szCs w:val="28"/>
-              </w:rPr>
-            </w:pPr>
-            <w:r>
-              <w:rPr>
-                <w:sz w:val="28"/>
-                <w:szCs w:val="28"/>
-              </w:rPr>
-              <w:t>ANOMALIES</w:t>
-            </w:r>
-          </w:p>
-        </w:tc>
-        <w:tc>
-          <w:tcPr>
-            <w:tcW w:w="5947" w:type="dxa"/>
-            <w:tcBorders>
-              <w:top w:val="single" w:sz="4" w:space="0" w:color="auto"/>
-              <w:left w:val="single" w:sz="4" w:space="0" w:color="auto"/>
-              <w:bottom w:val="single" w:sz="4" w:space="0" w:color="auto"/>
-              <w:right w:val="single" w:sz="4" w:space="0" w:color="auto"/>
-            </w:tcBorders>
-            <w:hideMark/>
-          </w:tcPr>
-          <w:p>
-            <w:pPr>
-              <w:rPr>
-                <w:sz w:val="28"/>
-                <w:szCs w:val="28"/>
-              </w:rPr>
-            </w:pPr>
-          </w:p>
-        </w:tc>
-      </w:tr>
-      <w:tr>
-        <w:tc>
-          <w:tcPr>
-            <w:tcW w:w="2601" w:type="dxa"/>
-            <w:tcBorders>
-              <w:top w:val="single" w:sz="4" w:space="0" w:color="auto"/>
-              <w:left w:val="single" w:sz="4" w:space="0" w:color="auto"/>
-              <w:bottom w:val="single" w:sz="4" w:space="0" w:color="auto"/>
-              <w:right w:val="single" w:sz="4" w:space="0" w:color="auto"/>
-            </w:tcBorders>
-            <w:hideMark/>
-          </w:tcPr>
-          <w:p>
-            <w:pPr>
-              <w:pStyle w:val="Paragrafoelenco"/>
-              <w:spacing w:line="240" w:lineRule="auto"/>
-              <w:ind w:left="0"/>
-              <w:rPr>
-                <w:sz w:val="28"/>
-                <w:szCs w:val="28"/>
-              </w:rPr>
-            </w:pPr>
-            <w:r>
-              <w:rPr>
-                <w:sz w:val="28"/>
-                <w:szCs w:val="28"/>
-              </w:rPr>
-              <w:t>DATA</w:t>
-            </w:r>
-          </w:p>
-        </w:tc>
-        <w:tc>
-          <w:tcPr>
-            <w:tcW w:w="5947" w:type="dxa"/>
-            <w:tcBorders>
-              <w:top w:val="single" w:sz="4" w:space="0" w:color="auto"/>
-              <w:left w:val="single" w:sz="4" w:space="0" w:color="auto"/>
-              <w:bottom w:val="single" w:sz="4" w:space="0" w:color="auto"/>
-              <w:right w:val="single" w:sz="4" w:space="0" w:color="auto"/>
-            </w:tcBorders>
-            <w:hideMark/>
-          </w:tcPr>
-          <w:p>
-            <w:pPr>
-              <w:pStyle w:val="Paragrafoelenco"/>
-              <w:spacing w:line="240" w:lineRule="auto"/>
-              <w:ind w:left="0"/>
-              <w:rPr>
-                <w:sz w:val="28"/>
-                <w:szCs w:val="28"/>
-              </w:rPr>
-            </w:pPr>
-            <w:r>
-              <w:rPr>
-                <w:sz w:val="28"/>
-                <w:szCs w:val="28"/>
-              </w:rPr>
-              <w:t>16/02/2019</w:t>
-            </w:r>
-          </w:p>
-        </w:tc>
-      </w:tr>
-      <w:tr>
-        <w:trPr>
-          <w:trHeight w:hRule="exact" w:val="429"/>
-        </w:trPr>
-        <w:tc>
-          <w:tcPr>
-            <w:tcW w:w="2601" w:type="dxa"/>
-            <w:tcBorders>
-              <w:top w:val="single" w:sz="4" w:space="0" w:color="auto"/>
-              <w:left w:val="single" w:sz="4" w:space="0" w:color="auto"/>
-              <w:bottom w:val="single" w:sz="4" w:space="0" w:color="auto"/>
-              <w:right w:val="single" w:sz="4" w:space="0" w:color="auto"/>
-            </w:tcBorders>
-            <w:hideMark/>
-          </w:tcPr>
-          <w:p>
-            <w:pPr>
-              <w:pStyle w:val="Paragrafoelenco"/>
-              <w:spacing w:line="240" w:lineRule="auto"/>
-              <w:ind w:left="0"/>
-              <w:rPr>
-                <w:sz w:val="28"/>
-                <w:szCs w:val="28"/>
-              </w:rPr>
-            </w:pPr>
-            <w:r>
-              <w:rPr>
-                <w:sz w:val="28"/>
-                <w:szCs w:val="28"/>
-              </w:rPr>
-              <w:t>RESULT</w:t>
-            </w:r>
-          </w:p>
-        </w:tc>
-        <w:tc>
-          <w:tcPr>
-            <w:tcW w:w="5947" w:type="dxa"/>
-            <w:tcBorders>
-              <w:top w:val="single" w:sz="4" w:space="0" w:color="auto"/>
-              <w:left w:val="single" w:sz="4" w:space="0" w:color="auto"/>
-              <w:bottom w:val="single" w:sz="4" w:space="0" w:color="auto"/>
-              <w:right w:val="single" w:sz="4" w:space="0" w:color="auto"/>
-            </w:tcBorders>
-            <w:hideMark/>
-          </w:tcPr>
-          <w:p>
-            <w:pPr>
-              <w:pStyle w:val="Paragrafoelenco"/>
-              <w:spacing w:line="240" w:lineRule="auto"/>
-              <w:ind w:left="0"/>
-              <w:rPr>
-                <w:sz w:val="28"/>
-                <w:szCs w:val="28"/>
-              </w:rPr>
-            </w:pPr>
-            <w:r>
-              <w:rPr>
-                <w:sz w:val="28"/>
-                <w:szCs w:val="28"/>
-              </w:rPr>
-              <w:t>FAILED</w:t>
-            </w:r>
-          </w:p>
-        </w:tc>
-      </w:tr>
-    </w:tbl>
-    <w:p>
-      <w:pPr>
-        <w:rPr>
-          <w:b/>
-          <w:sz w:val="28"/>
-          <w:szCs w:val="28"/>
-        </w:rPr>
-      </w:pPr>
-    </w:p>
-    <w:p>
-      <w:pPr>
-        <w:rPr>
-          <w:b/>
-          <w:sz w:val="28"/>
-          <w:szCs w:val="28"/>
-        </w:rPr>
-      </w:pPr>
-    </w:p>
-    <w:p>
-      <w:pPr>
-        <w:rPr>
-          <w:b/>
-          <w:sz w:val="28"/>
-          <w:szCs w:val="28"/>
-        </w:rPr>
-      </w:pPr>
-    </w:p>
-    <w:p>
-      <w:pPr>
-        <w:rPr>
-          <w:b/>
-          <w:sz w:val="28"/>
-          <w:szCs w:val="28"/>
-        </w:rPr>
-      </w:pPr>
-    </w:p>
-    <w:p>
-      <w:pPr>
-        <w:rPr>
-          <w:b/>
-          <w:sz w:val="28"/>
-          <w:szCs w:val="28"/>
-        </w:rPr>
-      </w:pPr>
-    </w:p>
-    <w:p>
-      <w:pPr>
-        <w:pStyle w:val="Paragrafoelenco"/>
-        <w:rPr>
-          <w:rFonts w:ascii="Garamond" w:hAnsi="Garamond"/>
-          <w:b/>
-          <w:sz w:val="26"/>
-          <w:szCs w:val="26"/>
-        </w:rPr>
-      </w:pPr>
-      <w:r>
-        <w:rPr>
-          <w:rFonts w:ascii="Garamond" w:hAnsi="Garamond"/>
-          <w:b/>
-          <w:sz w:val="26"/>
-          <w:szCs w:val="26"/>
-        </w:rPr>
-        <w:lastRenderedPageBreak/>
-        <w:t>4.9.2 TC_LoginOperatore_02</w:t>
-      </w:r>
-    </w:p>
-    <w:p>
-      <w:pPr>
-        <w:pStyle w:val="Paragrafoelenco"/>
-        <w:rPr>
-          <w:b/>
-          <w:sz w:val="28"/>
-          <w:szCs w:val="28"/>
-        </w:rPr>
-      </w:pPr>
-    </w:p>
-    <w:tbl>
-      <w:tblPr>
-        <w:tblStyle w:val="Grigliatabella"/>
-        <w:tblW w:w="0" w:type="auto"/>
-        <w:tblInd w:w="1080" w:type="dxa"/>
-        <w:tblLook w:val="04A0" w:firstRow="1" w:lastRow="0" w:firstColumn="1" w:lastColumn="0" w:noHBand="0" w:noVBand="1"/>
-      </w:tblPr>
-      <w:tblGrid>
-        <w:gridCol w:w="2601"/>
-        <w:gridCol w:w="5947"/>
-      </w:tblGrid>
-      <w:tr>
-        <w:tc>
-          <w:tcPr>
-            <w:tcW w:w="2601" w:type="dxa"/>
-            <w:tcBorders>
-              <w:top w:val="single" w:sz="4" w:space="0" w:color="auto"/>
-              <w:left w:val="single" w:sz="4" w:space="0" w:color="auto"/>
-              <w:bottom w:val="single" w:sz="4" w:space="0" w:color="auto"/>
-              <w:right w:val="single" w:sz="4" w:space="0" w:color="auto"/>
-            </w:tcBorders>
-            <w:hideMark/>
-          </w:tcPr>
-          <w:p>
-            <w:pPr>
-              <w:pStyle w:val="Paragrafoelenco"/>
-              <w:spacing w:line="240" w:lineRule="auto"/>
-              <w:ind w:left="0"/>
-              <w:rPr>
-                <w:sz w:val="28"/>
-                <w:szCs w:val="28"/>
-              </w:rPr>
-            </w:pPr>
-            <w:r>
-              <w:rPr>
-                <w:sz w:val="28"/>
-                <w:szCs w:val="28"/>
-              </w:rPr>
-              <w:t>TEST CASE ID</w:t>
-            </w:r>
-          </w:p>
-        </w:tc>
-        <w:tc>
-          <w:tcPr>
-            <w:tcW w:w="5947" w:type="dxa"/>
-            <w:tcBorders>
-              <w:top w:val="single" w:sz="4" w:space="0" w:color="auto"/>
-              <w:left w:val="single" w:sz="4" w:space="0" w:color="auto"/>
-              <w:bottom w:val="single" w:sz="4" w:space="0" w:color="auto"/>
-              <w:right w:val="single" w:sz="4" w:space="0" w:color="auto"/>
-            </w:tcBorders>
-            <w:hideMark/>
-          </w:tcPr>
-          <w:p>
-            <w:pPr>
-              <w:pStyle w:val="Paragrafoelenco"/>
-              <w:spacing w:line="240" w:lineRule="auto"/>
-              <w:ind w:left="0"/>
-              <w:rPr>
-                <w:sz w:val="28"/>
-                <w:szCs w:val="28"/>
-              </w:rPr>
-            </w:pPr>
-            <w:r>
-              <w:rPr>
-                <w:sz w:val="28"/>
-                <w:szCs w:val="28"/>
-              </w:rPr>
-              <w:t>TC_LoginOperatore_02</w:t>
-            </w:r>
-          </w:p>
-        </w:tc>
-      </w:tr>
-      <w:tr>
-        <w:tc>
-          <w:tcPr>
-            <w:tcW w:w="2601" w:type="dxa"/>
-            <w:tcBorders>
-              <w:top w:val="single" w:sz="4" w:space="0" w:color="auto"/>
-              <w:left w:val="single" w:sz="4" w:space="0" w:color="auto"/>
-              <w:bottom w:val="single" w:sz="4" w:space="0" w:color="auto"/>
-              <w:right w:val="single" w:sz="4" w:space="0" w:color="auto"/>
-            </w:tcBorders>
-            <w:hideMark/>
-          </w:tcPr>
-          <w:p>
-            <w:pPr>
-              <w:pStyle w:val="Paragrafoelenco"/>
-              <w:spacing w:line="240" w:lineRule="auto"/>
-              <w:ind w:left="0"/>
-              <w:rPr>
-                <w:sz w:val="28"/>
-                <w:szCs w:val="28"/>
-              </w:rPr>
-            </w:pPr>
-            <w:r>
-              <w:rPr>
-                <w:sz w:val="28"/>
-                <w:szCs w:val="28"/>
-              </w:rPr>
-              <w:t>BOUNDARY</w:t>
-            </w:r>
-          </w:p>
-        </w:tc>
-        <w:tc>
-          <w:tcPr>
-            <w:tcW w:w="5947" w:type="dxa"/>
-            <w:tcBorders>
-              <w:top w:val="single" w:sz="4" w:space="0" w:color="auto"/>
-              <w:left w:val="single" w:sz="4" w:space="0" w:color="auto"/>
-              <w:bottom w:val="single" w:sz="4" w:space="0" w:color="auto"/>
-              <w:right w:val="single" w:sz="4" w:space="0" w:color="auto"/>
-            </w:tcBorders>
-            <w:hideMark/>
-          </w:tcPr>
-          <w:p>
-            <w:pPr>
-              <w:spacing w:line="240" w:lineRule="auto"/>
-              <w:rPr>
-                <w:sz w:val="28"/>
-                <w:szCs w:val="28"/>
-              </w:rPr>
-            </w:pPr>
-            <w:proofErr w:type="spellStart"/>
-            <w:r>
-              <w:rPr>
-                <w:sz w:val="28"/>
-                <w:szCs w:val="28"/>
-              </w:rPr>
-              <w:t>loginOperatore.jsp</w:t>
-            </w:r>
-            <w:proofErr w:type="spellEnd"/>
-          </w:p>
-        </w:tc>
-      </w:tr>
-      <w:tr>
-        <w:tc>
-          <w:tcPr>
-            <w:tcW w:w="2601" w:type="dxa"/>
-            <w:tcBorders>
-              <w:top w:val="single" w:sz="4" w:space="0" w:color="auto"/>
-              <w:left w:val="single" w:sz="4" w:space="0" w:color="auto"/>
-              <w:bottom w:val="single" w:sz="4" w:space="0" w:color="auto"/>
-              <w:right w:val="single" w:sz="4" w:space="0" w:color="auto"/>
-            </w:tcBorders>
-            <w:hideMark/>
-          </w:tcPr>
-          <w:p>
-            <w:pPr>
-              <w:pStyle w:val="Paragrafoelenco"/>
-              <w:spacing w:line="240" w:lineRule="auto"/>
-              <w:ind w:left="0"/>
-              <w:rPr>
-                <w:sz w:val="28"/>
-                <w:szCs w:val="28"/>
-              </w:rPr>
-            </w:pPr>
-            <w:r>
-              <w:rPr>
-                <w:sz w:val="28"/>
-                <w:szCs w:val="28"/>
-              </w:rPr>
-              <w:t>CONTROL</w:t>
-            </w:r>
-          </w:p>
-        </w:tc>
-        <w:tc>
-          <w:tcPr>
-            <w:tcW w:w="5947" w:type="dxa"/>
-            <w:tcBorders>
-              <w:top w:val="single" w:sz="4" w:space="0" w:color="auto"/>
-              <w:left w:val="single" w:sz="4" w:space="0" w:color="auto"/>
-              <w:bottom w:val="single" w:sz="4" w:space="0" w:color="auto"/>
-              <w:right w:val="single" w:sz="4" w:space="0" w:color="auto"/>
-            </w:tcBorders>
-            <w:hideMark/>
-          </w:tcPr>
-          <w:p>
-            <w:pPr>
-              <w:spacing w:line="240" w:lineRule="auto"/>
-              <w:rPr>
-                <w:sz w:val="28"/>
-                <w:szCs w:val="28"/>
-              </w:rPr>
-            </w:pPr>
-            <w:proofErr w:type="spellStart"/>
-            <w:r>
-              <w:rPr>
-                <w:sz w:val="28"/>
-                <w:szCs w:val="28"/>
-              </w:rPr>
-              <w:t>LoginOperatore</w:t>
-            </w:r>
-            <w:proofErr w:type="spellEnd"/>
-          </w:p>
-        </w:tc>
-      </w:tr>
-      <w:tr>
-        <w:tc>
-          <w:tcPr>
-            <w:tcW w:w="2601" w:type="dxa"/>
-            <w:tcBorders>
-              <w:top w:val="single" w:sz="4" w:space="0" w:color="auto"/>
-              <w:left w:val="single" w:sz="4" w:space="0" w:color="auto"/>
-              <w:bottom w:val="single" w:sz="4" w:space="0" w:color="auto"/>
-              <w:right w:val="single" w:sz="4" w:space="0" w:color="auto"/>
-            </w:tcBorders>
-            <w:hideMark/>
-          </w:tcPr>
-          <w:p>
-            <w:pPr>
-              <w:pStyle w:val="Paragrafoelenco"/>
-              <w:spacing w:line="240" w:lineRule="auto"/>
-              <w:ind w:left="0"/>
-              <w:rPr>
-                <w:sz w:val="28"/>
-                <w:szCs w:val="28"/>
-              </w:rPr>
-            </w:pPr>
-            <w:r>
-              <w:rPr>
-                <w:sz w:val="28"/>
-                <w:szCs w:val="28"/>
-              </w:rPr>
-              <w:t>PERSISTENT DATA OBJECT</w:t>
-            </w:r>
-          </w:p>
-        </w:tc>
-        <w:tc>
-          <w:tcPr>
-            <w:tcW w:w="5947" w:type="dxa"/>
-            <w:tcBorders>
-              <w:top w:val="single" w:sz="4" w:space="0" w:color="auto"/>
-              <w:left w:val="single" w:sz="4" w:space="0" w:color="auto"/>
-              <w:bottom w:val="single" w:sz="4" w:space="0" w:color="auto"/>
-              <w:right w:val="single" w:sz="4" w:space="0" w:color="auto"/>
-            </w:tcBorders>
-            <w:hideMark/>
-          </w:tcPr>
-          <w:p>
-            <w:pPr>
-              <w:pStyle w:val="Paragrafoelenco"/>
-              <w:spacing w:line="240" w:lineRule="auto"/>
-              <w:ind w:left="0"/>
-              <w:rPr>
-                <w:sz w:val="28"/>
-                <w:szCs w:val="28"/>
-              </w:rPr>
-            </w:pPr>
-            <w:r>
-              <w:rPr>
-                <w:sz w:val="28"/>
-                <w:szCs w:val="28"/>
-              </w:rPr>
-              <w:t>DB</w:t>
-            </w:r>
-          </w:p>
-        </w:tc>
-      </w:tr>
-      <w:tr>
-        <w:tc>
-          <w:tcPr>
-            <w:tcW w:w="2601" w:type="dxa"/>
-            <w:tcBorders>
-              <w:top w:val="single" w:sz="4" w:space="0" w:color="auto"/>
-              <w:left w:val="single" w:sz="4" w:space="0" w:color="auto"/>
-              <w:bottom w:val="single" w:sz="4" w:space="0" w:color="auto"/>
-              <w:right w:val="single" w:sz="4" w:space="0" w:color="auto"/>
-            </w:tcBorders>
-            <w:hideMark/>
-          </w:tcPr>
-          <w:p>
-            <w:pPr>
-              <w:pStyle w:val="Paragrafoelenco"/>
-              <w:spacing w:line="240" w:lineRule="auto"/>
-              <w:ind w:left="0"/>
-              <w:rPr>
-                <w:sz w:val="28"/>
-                <w:szCs w:val="28"/>
-              </w:rPr>
-            </w:pPr>
-            <w:r>
-              <w:rPr>
-                <w:sz w:val="28"/>
-                <w:szCs w:val="28"/>
-              </w:rPr>
-              <w:t>PRECONDITION</w:t>
-            </w:r>
-          </w:p>
-        </w:tc>
-        <w:tc>
-          <w:tcPr>
-            <w:tcW w:w="5947" w:type="dxa"/>
-            <w:tcBorders>
-              <w:top w:val="single" w:sz="4" w:space="0" w:color="auto"/>
-              <w:left w:val="single" w:sz="4" w:space="0" w:color="auto"/>
-              <w:bottom w:val="single" w:sz="4" w:space="0" w:color="auto"/>
-              <w:right w:val="single" w:sz="4" w:space="0" w:color="auto"/>
-            </w:tcBorders>
-            <w:hideMark/>
-          </w:tcPr>
-          <w:p>
-            <w:pPr>
-              <w:pStyle w:val="Paragrafoelenco"/>
-              <w:spacing w:line="240" w:lineRule="auto"/>
-              <w:ind w:left="0"/>
-              <w:rPr>
-                <w:sz w:val="24"/>
-                <w:szCs w:val="24"/>
-              </w:rPr>
-            </w:pPr>
-            <w:r>
-              <w:rPr>
-                <w:rFonts w:cstheme="minorHAnsi"/>
-                <w:sz w:val="28"/>
-                <w:szCs w:val="28"/>
-              </w:rPr>
-              <w:t>L’operatore non ha eseguito il login.</w:t>
-            </w:r>
-          </w:p>
-        </w:tc>
-      </w:tr>
-      <w:tr>
-        <w:tc>
-          <w:tcPr>
-            <w:tcW w:w="2601" w:type="dxa"/>
-            <w:tcBorders>
-              <w:top w:val="single" w:sz="4" w:space="0" w:color="auto"/>
-              <w:left w:val="single" w:sz="4" w:space="0" w:color="auto"/>
-              <w:bottom w:val="single" w:sz="4" w:space="0" w:color="auto"/>
-              <w:right w:val="single" w:sz="4" w:space="0" w:color="auto"/>
-            </w:tcBorders>
-            <w:hideMark/>
-          </w:tcPr>
-          <w:p>
-            <w:pPr>
-              <w:pStyle w:val="Paragrafoelenco"/>
-              <w:spacing w:line="240" w:lineRule="auto"/>
-              <w:ind w:left="0"/>
-              <w:rPr>
-                <w:sz w:val="28"/>
-                <w:szCs w:val="28"/>
-              </w:rPr>
-            </w:pPr>
-            <w:r>
-              <w:rPr>
-                <w:sz w:val="28"/>
-                <w:szCs w:val="28"/>
-              </w:rPr>
-              <w:t>FLOW OF EVENTS</w:t>
-            </w:r>
-          </w:p>
-        </w:tc>
-        <w:tc>
-          <w:tcPr>
-            <w:tcW w:w="5947" w:type="dxa"/>
-            <w:tcBorders>
-              <w:top w:val="single" w:sz="4" w:space="0" w:color="auto"/>
-              <w:left w:val="single" w:sz="4" w:space="0" w:color="auto"/>
-              <w:bottom w:val="single" w:sz="4" w:space="0" w:color="auto"/>
-              <w:right w:val="single" w:sz="4" w:space="0" w:color="auto"/>
-            </w:tcBorders>
-            <w:hideMark/>
-          </w:tcPr>
-          <w:p>
-            <w:pPr>
-              <w:pStyle w:val="Paragrafoelenco"/>
-              <w:spacing w:line="240" w:lineRule="auto"/>
-              <w:ind w:left="0"/>
-              <w:rPr>
-                <w:sz w:val="28"/>
-                <w:szCs w:val="28"/>
-              </w:rPr>
-            </w:pPr>
-            <w:r>
-              <w:rPr>
-                <w:rFonts w:cstheme="minorHAnsi"/>
-                <w:sz w:val="28"/>
-                <w:szCs w:val="28"/>
-              </w:rPr>
-              <w:t>L’operatore inserisce l’username = “”, la password = “Babbeo12”.</w:t>
-            </w:r>
-          </w:p>
-        </w:tc>
-      </w:tr>
-      <w:tr>
-        <w:tc>
-          <w:tcPr>
-            <w:tcW w:w="2601" w:type="dxa"/>
-            <w:tcBorders>
-              <w:top w:val="single" w:sz="4" w:space="0" w:color="auto"/>
-              <w:left w:val="single" w:sz="4" w:space="0" w:color="auto"/>
-              <w:bottom w:val="single" w:sz="4" w:space="0" w:color="auto"/>
-              <w:right w:val="single" w:sz="4" w:space="0" w:color="auto"/>
-            </w:tcBorders>
-            <w:hideMark/>
-          </w:tcPr>
-          <w:p>
-            <w:pPr>
-              <w:pStyle w:val="Paragrafoelenco"/>
-              <w:spacing w:line="240" w:lineRule="auto"/>
-              <w:ind w:left="0"/>
-              <w:rPr>
-                <w:sz w:val="28"/>
-                <w:szCs w:val="28"/>
-              </w:rPr>
-            </w:pPr>
-            <w:r>
-              <w:rPr>
-                <w:sz w:val="28"/>
-                <w:szCs w:val="28"/>
-              </w:rPr>
-              <w:t>ANOMALIES</w:t>
-            </w:r>
-          </w:p>
-        </w:tc>
-        <w:tc>
-          <w:tcPr>
-            <w:tcW w:w="5947" w:type="dxa"/>
-            <w:tcBorders>
-              <w:top w:val="single" w:sz="4" w:space="0" w:color="auto"/>
-              <w:left w:val="single" w:sz="4" w:space="0" w:color="auto"/>
-              <w:bottom w:val="single" w:sz="4" w:space="0" w:color="auto"/>
-              <w:right w:val="single" w:sz="4" w:space="0" w:color="auto"/>
-            </w:tcBorders>
-            <w:hideMark/>
-          </w:tcPr>
-          <w:p>
-            <w:pPr>
-              <w:pStyle w:val="Paragrafoelenco"/>
-              <w:spacing w:line="240" w:lineRule="auto"/>
-              <w:ind w:left="0"/>
-              <w:rPr>
-                <w:sz w:val="28"/>
-                <w:szCs w:val="28"/>
-              </w:rPr>
-            </w:pPr>
-            <w:r>
-              <w:rPr>
-                <w:rFonts w:cstheme="minorHAnsi"/>
-                <w:sz w:val="28"/>
-                <w:szCs w:val="28"/>
-              </w:rPr>
-              <w:t>Viene riprodotta la stessa pagina.</w:t>
-            </w:r>
-          </w:p>
-        </w:tc>
-      </w:tr>
-      <w:tr>
-        <w:tc>
-          <w:tcPr>
-            <w:tcW w:w="2601" w:type="dxa"/>
-            <w:tcBorders>
-              <w:top w:val="single" w:sz="4" w:space="0" w:color="auto"/>
-              <w:left w:val="single" w:sz="4" w:space="0" w:color="auto"/>
-              <w:bottom w:val="single" w:sz="4" w:space="0" w:color="auto"/>
-              <w:right w:val="single" w:sz="4" w:space="0" w:color="auto"/>
-            </w:tcBorders>
-            <w:hideMark/>
-          </w:tcPr>
-          <w:p>
-            <w:pPr>
-              <w:pStyle w:val="Paragrafoelenco"/>
-              <w:spacing w:line="240" w:lineRule="auto"/>
-              <w:ind w:left="0"/>
-              <w:rPr>
-                <w:sz w:val="28"/>
-                <w:szCs w:val="28"/>
-              </w:rPr>
-            </w:pPr>
-            <w:r>
-              <w:rPr>
-                <w:sz w:val="28"/>
-                <w:szCs w:val="28"/>
-              </w:rPr>
-              <w:t>DATA</w:t>
-            </w:r>
-          </w:p>
-        </w:tc>
-        <w:tc>
-          <w:tcPr>
-            <w:tcW w:w="5947" w:type="dxa"/>
-            <w:tcBorders>
-              <w:top w:val="single" w:sz="4" w:space="0" w:color="auto"/>
-              <w:left w:val="single" w:sz="4" w:space="0" w:color="auto"/>
-              <w:bottom w:val="single" w:sz="4" w:space="0" w:color="auto"/>
-              <w:right w:val="single" w:sz="4" w:space="0" w:color="auto"/>
-            </w:tcBorders>
-            <w:hideMark/>
-          </w:tcPr>
-          <w:p>
-            <w:pPr>
-              <w:pStyle w:val="Paragrafoelenco"/>
-              <w:spacing w:line="240" w:lineRule="auto"/>
-              <w:ind w:left="0"/>
-              <w:rPr>
-                <w:sz w:val="28"/>
-                <w:szCs w:val="28"/>
-              </w:rPr>
-            </w:pPr>
-            <w:r>
-              <w:rPr>
-                <w:sz w:val="28"/>
-                <w:szCs w:val="28"/>
-              </w:rPr>
-              <w:t>16/02/2019</w:t>
-            </w:r>
-          </w:p>
-        </w:tc>
-      </w:tr>
-      <w:tr>
-        <w:tc>
-          <w:tcPr>
-            <w:tcW w:w="2601" w:type="dxa"/>
-            <w:tcBorders>
-              <w:top w:val="single" w:sz="4" w:space="0" w:color="auto"/>
-              <w:left w:val="single" w:sz="4" w:space="0" w:color="auto"/>
-              <w:bottom w:val="single" w:sz="4" w:space="0" w:color="auto"/>
-              <w:right w:val="single" w:sz="4" w:space="0" w:color="auto"/>
-            </w:tcBorders>
-            <w:hideMark/>
-          </w:tcPr>
-          <w:p>
-            <w:pPr>
-              <w:pStyle w:val="Paragrafoelenco"/>
-              <w:spacing w:line="240" w:lineRule="auto"/>
-              <w:ind w:left="0"/>
-              <w:rPr>
-                <w:sz w:val="28"/>
-                <w:szCs w:val="28"/>
-              </w:rPr>
-            </w:pPr>
-            <w:r>
-              <w:rPr>
-                <w:sz w:val="28"/>
-                <w:szCs w:val="28"/>
-              </w:rPr>
-              <w:t>RESULT</w:t>
-            </w:r>
-          </w:p>
-        </w:tc>
-        <w:tc>
-          <w:tcPr>
-            <w:tcW w:w="5947" w:type="dxa"/>
-            <w:tcBorders>
-              <w:top w:val="single" w:sz="4" w:space="0" w:color="auto"/>
-              <w:left w:val="single" w:sz="4" w:space="0" w:color="auto"/>
-              <w:bottom w:val="single" w:sz="4" w:space="0" w:color="auto"/>
-              <w:right w:val="single" w:sz="4" w:space="0" w:color="auto"/>
-            </w:tcBorders>
-            <w:hideMark/>
-          </w:tcPr>
-          <w:p>
-            <w:pPr>
-              <w:pStyle w:val="Paragrafoelenco"/>
-              <w:spacing w:line="240" w:lineRule="auto"/>
-              <w:ind w:left="0"/>
-              <w:rPr>
-                <w:sz w:val="28"/>
-                <w:szCs w:val="28"/>
-              </w:rPr>
-            </w:pPr>
-            <w:r>
-              <w:rPr>
-                <w:sz w:val="28"/>
-                <w:szCs w:val="28"/>
-              </w:rPr>
-              <w:t>FAILED</w:t>
-            </w:r>
-          </w:p>
-        </w:tc>
-      </w:tr>
-    </w:tbl>
-    <w:p>
-      <w:pPr>
-        <w:rPr>
-          <w:b/>
-          <w:sz w:val="28"/>
-          <w:szCs w:val="28"/>
-        </w:rPr>
-      </w:pPr>
-    </w:p>
-    <w:p>
-      <w:pPr>
-        <w:pStyle w:val="Paragrafoelenco"/>
-        <w:rPr>
-          <w:rFonts w:ascii="Garamond" w:hAnsi="Garamond"/>
-          <w:b/>
-          <w:sz w:val="26"/>
-          <w:szCs w:val="26"/>
-        </w:rPr>
-      </w:pPr>
-      <w:r>
-        <w:rPr>
-          <w:rFonts w:ascii="Garamond" w:hAnsi="Garamond"/>
-          <w:b/>
-          <w:sz w:val="26"/>
-          <w:szCs w:val="26"/>
-        </w:rPr>
-        <w:t>4.9.3 TC_CreaOperatore_03</w:t>
-      </w:r>
-    </w:p>
-    <w:p>
-      <w:pPr>
-        <w:pStyle w:val="Paragrafoelenco"/>
-        <w:rPr>
-          <w:b/>
-          <w:sz w:val="28"/>
-          <w:szCs w:val="28"/>
-        </w:rPr>
-      </w:pPr>
-    </w:p>
-    <w:tbl>
-      <w:tblPr>
-        <w:tblStyle w:val="Grigliatabella"/>
-        <w:tblW w:w="0" w:type="auto"/>
-        <w:tblInd w:w="1080" w:type="dxa"/>
-        <w:tblLook w:val="04A0" w:firstRow="1" w:lastRow="0" w:firstColumn="1" w:lastColumn="0" w:noHBand="0" w:noVBand="1"/>
-      </w:tblPr>
-      <w:tblGrid>
-        <w:gridCol w:w="2601"/>
-        <w:gridCol w:w="5947"/>
-      </w:tblGrid>
-      <w:tr>
-        <w:tc>
-          <w:tcPr>
-            <w:tcW w:w="2601" w:type="dxa"/>
-            <w:tcBorders>
-              <w:top w:val="single" w:sz="4" w:space="0" w:color="auto"/>
-              <w:left w:val="single" w:sz="4" w:space="0" w:color="auto"/>
-              <w:bottom w:val="single" w:sz="4" w:space="0" w:color="auto"/>
-              <w:right w:val="single" w:sz="4" w:space="0" w:color="auto"/>
-            </w:tcBorders>
-            <w:hideMark/>
-          </w:tcPr>
-          <w:p>
-            <w:pPr>
-              <w:pStyle w:val="Paragrafoelenco"/>
-              <w:spacing w:line="240" w:lineRule="auto"/>
-              <w:ind w:left="0"/>
-              <w:rPr>
-                <w:sz w:val="28"/>
-                <w:szCs w:val="28"/>
-              </w:rPr>
-            </w:pPr>
-            <w:r>
-              <w:rPr>
-                <w:sz w:val="28"/>
-                <w:szCs w:val="28"/>
-              </w:rPr>
-              <w:t>TEST CASE ID</w:t>
-            </w:r>
-          </w:p>
-        </w:tc>
-        <w:tc>
-          <w:tcPr>
-            <w:tcW w:w="5947" w:type="dxa"/>
-            <w:tcBorders>
-              <w:top w:val="single" w:sz="4" w:space="0" w:color="auto"/>
-              <w:left w:val="single" w:sz="4" w:space="0" w:color="auto"/>
-              <w:bottom w:val="single" w:sz="4" w:space="0" w:color="auto"/>
-              <w:right w:val="single" w:sz="4" w:space="0" w:color="auto"/>
-            </w:tcBorders>
-            <w:hideMark/>
-          </w:tcPr>
-          <w:p>
-            <w:pPr>
-              <w:pStyle w:val="Paragrafoelenco"/>
-              <w:spacing w:line="240" w:lineRule="auto"/>
-              <w:ind w:left="0"/>
-              <w:rPr>
-                <w:sz w:val="28"/>
-                <w:szCs w:val="28"/>
-              </w:rPr>
-            </w:pPr>
-            <w:r>
-              <w:rPr>
-                <w:sz w:val="28"/>
-                <w:szCs w:val="28"/>
-              </w:rPr>
-              <w:t>TC_ListaOperatore_03</w:t>
-            </w:r>
-          </w:p>
-        </w:tc>
-      </w:tr>
-      <w:tr>
-        <w:tc>
-          <w:tcPr>
-            <w:tcW w:w="2601" w:type="dxa"/>
-            <w:tcBorders>
-              <w:top w:val="single" w:sz="4" w:space="0" w:color="auto"/>
-              <w:left w:val="single" w:sz="4" w:space="0" w:color="auto"/>
-              <w:bottom w:val="single" w:sz="4" w:space="0" w:color="auto"/>
-              <w:right w:val="single" w:sz="4" w:space="0" w:color="auto"/>
-            </w:tcBorders>
-            <w:hideMark/>
-          </w:tcPr>
-          <w:p>
-            <w:pPr>
-              <w:pStyle w:val="Paragrafoelenco"/>
-              <w:spacing w:line="240" w:lineRule="auto"/>
-              <w:ind w:left="0"/>
-              <w:rPr>
-                <w:sz w:val="28"/>
-                <w:szCs w:val="28"/>
-              </w:rPr>
-            </w:pPr>
-            <w:r>
-              <w:rPr>
-                <w:sz w:val="28"/>
-                <w:szCs w:val="28"/>
-              </w:rPr>
-              <w:t>BOUNDARY</w:t>
-            </w:r>
-          </w:p>
-        </w:tc>
-        <w:tc>
-          <w:tcPr>
-            <w:tcW w:w="5947" w:type="dxa"/>
-            <w:tcBorders>
-              <w:top w:val="single" w:sz="4" w:space="0" w:color="auto"/>
-              <w:left w:val="single" w:sz="4" w:space="0" w:color="auto"/>
-              <w:bottom w:val="single" w:sz="4" w:space="0" w:color="auto"/>
-              <w:right w:val="single" w:sz="4" w:space="0" w:color="auto"/>
-            </w:tcBorders>
-            <w:hideMark/>
-          </w:tcPr>
-          <w:p>
-            <w:pPr>
-              <w:spacing w:line="240" w:lineRule="auto"/>
-              <w:rPr>
-                <w:sz w:val="28"/>
-                <w:szCs w:val="28"/>
-              </w:rPr>
-            </w:pPr>
-            <w:proofErr w:type="spellStart"/>
-            <w:r>
-              <w:rPr>
-                <w:sz w:val="28"/>
-                <w:szCs w:val="28"/>
-              </w:rPr>
-              <w:t>listaOperatore.jsp</w:t>
-            </w:r>
-            <w:proofErr w:type="spellEnd"/>
-          </w:p>
-        </w:tc>
-      </w:tr>
-      <w:tr>
-        <w:tc>
-          <w:tcPr>
-            <w:tcW w:w="2601" w:type="dxa"/>
-            <w:tcBorders>
-              <w:top w:val="single" w:sz="4" w:space="0" w:color="auto"/>
-              <w:left w:val="single" w:sz="4" w:space="0" w:color="auto"/>
-              <w:bottom w:val="single" w:sz="4" w:space="0" w:color="auto"/>
-              <w:right w:val="single" w:sz="4" w:space="0" w:color="auto"/>
-            </w:tcBorders>
-            <w:hideMark/>
-          </w:tcPr>
-          <w:p>
-            <w:pPr>
-              <w:pStyle w:val="Paragrafoelenco"/>
-              <w:spacing w:line="240" w:lineRule="auto"/>
-              <w:ind w:left="0"/>
-              <w:rPr>
-                <w:sz w:val="28"/>
-                <w:szCs w:val="28"/>
-              </w:rPr>
-            </w:pPr>
-            <w:r>
-              <w:rPr>
-                <w:sz w:val="28"/>
-                <w:szCs w:val="28"/>
-              </w:rPr>
-              <w:t>CONTROL</w:t>
-            </w:r>
-          </w:p>
-        </w:tc>
-        <w:tc>
-          <w:tcPr>
-            <w:tcW w:w="5947" w:type="dxa"/>
-            <w:tcBorders>
-              <w:top w:val="single" w:sz="4" w:space="0" w:color="auto"/>
-              <w:left w:val="single" w:sz="4" w:space="0" w:color="auto"/>
-              <w:bottom w:val="single" w:sz="4" w:space="0" w:color="auto"/>
-              <w:right w:val="single" w:sz="4" w:space="0" w:color="auto"/>
-            </w:tcBorders>
-            <w:hideMark/>
-          </w:tcPr>
-          <w:p>
-            <w:pPr>
-              <w:spacing w:line="240" w:lineRule="auto"/>
-              <w:rPr>
-                <w:sz w:val="28"/>
-                <w:szCs w:val="28"/>
-              </w:rPr>
-            </w:pPr>
-            <w:proofErr w:type="spellStart"/>
-            <w:r>
-              <w:rPr>
-                <w:sz w:val="28"/>
-                <w:szCs w:val="28"/>
-              </w:rPr>
-              <w:t>ListaOperatore</w:t>
-            </w:r>
-            <w:proofErr w:type="spellEnd"/>
-          </w:p>
-        </w:tc>
-      </w:tr>
-      <w:tr>
-        <w:tc>
-          <w:tcPr>
-            <w:tcW w:w="2601" w:type="dxa"/>
-            <w:tcBorders>
-              <w:top w:val="single" w:sz="4" w:space="0" w:color="auto"/>
-              <w:left w:val="single" w:sz="4" w:space="0" w:color="auto"/>
-              <w:bottom w:val="single" w:sz="4" w:space="0" w:color="auto"/>
-              <w:right w:val="single" w:sz="4" w:space="0" w:color="auto"/>
-            </w:tcBorders>
-            <w:hideMark/>
-          </w:tcPr>
-          <w:p>
-            <w:pPr>
-              <w:pStyle w:val="Paragrafoelenco"/>
-              <w:spacing w:line="240" w:lineRule="auto"/>
-              <w:ind w:left="0"/>
-              <w:rPr>
-                <w:sz w:val="28"/>
-                <w:szCs w:val="28"/>
-              </w:rPr>
-            </w:pPr>
-            <w:r>
-              <w:rPr>
-                <w:sz w:val="28"/>
-                <w:szCs w:val="28"/>
-              </w:rPr>
-              <w:t>PERSISTENT DATA OBJECT</w:t>
-            </w:r>
-          </w:p>
-        </w:tc>
-        <w:tc>
-          <w:tcPr>
-            <w:tcW w:w="5947" w:type="dxa"/>
-            <w:tcBorders>
-              <w:top w:val="single" w:sz="4" w:space="0" w:color="auto"/>
-              <w:left w:val="single" w:sz="4" w:space="0" w:color="auto"/>
-              <w:bottom w:val="single" w:sz="4" w:space="0" w:color="auto"/>
-              <w:right w:val="single" w:sz="4" w:space="0" w:color="auto"/>
-            </w:tcBorders>
-            <w:hideMark/>
-          </w:tcPr>
-          <w:p>
-            <w:pPr>
-              <w:pStyle w:val="Paragrafoelenco"/>
-              <w:spacing w:line="240" w:lineRule="auto"/>
-              <w:ind w:left="0"/>
-              <w:rPr>
-                <w:sz w:val="28"/>
-                <w:szCs w:val="28"/>
-              </w:rPr>
-            </w:pPr>
-            <w:r>
-              <w:rPr>
-                <w:sz w:val="28"/>
-                <w:szCs w:val="28"/>
-              </w:rPr>
-              <w:t>DB</w:t>
-            </w:r>
-          </w:p>
-        </w:tc>
-      </w:tr>
-      <w:tr>
-        <w:tc>
-          <w:tcPr>
-            <w:tcW w:w="2601" w:type="dxa"/>
-            <w:tcBorders>
-              <w:top w:val="single" w:sz="4" w:space="0" w:color="auto"/>
-              <w:left w:val="single" w:sz="4" w:space="0" w:color="auto"/>
-              <w:bottom w:val="single" w:sz="4" w:space="0" w:color="auto"/>
-              <w:right w:val="single" w:sz="4" w:space="0" w:color="auto"/>
-            </w:tcBorders>
-            <w:hideMark/>
-          </w:tcPr>
-          <w:p>
-            <w:pPr>
-              <w:pStyle w:val="Paragrafoelenco"/>
-              <w:spacing w:line="240" w:lineRule="auto"/>
-              <w:ind w:left="0"/>
-              <w:rPr>
-                <w:sz w:val="28"/>
-                <w:szCs w:val="28"/>
-              </w:rPr>
-            </w:pPr>
-            <w:r>
-              <w:rPr>
-                <w:sz w:val="28"/>
-                <w:szCs w:val="28"/>
-              </w:rPr>
-              <w:t>PRECONDITION</w:t>
-            </w:r>
-          </w:p>
-        </w:tc>
-        <w:tc>
-          <w:tcPr>
-            <w:tcW w:w="5947" w:type="dxa"/>
-            <w:tcBorders>
-              <w:top w:val="single" w:sz="4" w:space="0" w:color="auto"/>
-              <w:left w:val="single" w:sz="4" w:space="0" w:color="auto"/>
-              <w:bottom w:val="single" w:sz="4" w:space="0" w:color="auto"/>
-              <w:right w:val="single" w:sz="4" w:space="0" w:color="auto"/>
-            </w:tcBorders>
-            <w:hideMark/>
-          </w:tcPr>
-          <w:p>
-            <w:pPr>
-              <w:pStyle w:val="Paragrafoelenco"/>
-              <w:spacing w:line="240" w:lineRule="auto"/>
-              <w:ind w:left="0"/>
-              <w:rPr>
-                <w:sz w:val="24"/>
-                <w:szCs w:val="24"/>
-              </w:rPr>
-            </w:pPr>
-            <w:r>
-              <w:rPr>
-                <w:rFonts w:cstheme="minorHAnsi"/>
-                <w:sz w:val="28"/>
-                <w:szCs w:val="28"/>
-              </w:rPr>
-              <w:t>L’operatore non ha eseguito il login.</w:t>
-            </w:r>
-          </w:p>
-        </w:tc>
-      </w:tr>
-      <w:tr>
-        <w:tc>
-          <w:tcPr>
-            <w:tcW w:w="2601" w:type="dxa"/>
-            <w:tcBorders>
-              <w:top w:val="single" w:sz="4" w:space="0" w:color="auto"/>
-              <w:left w:val="single" w:sz="4" w:space="0" w:color="auto"/>
-              <w:bottom w:val="single" w:sz="4" w:space="0" w:color="auto"/>
-              <w:right w:val="single" w:sz="4" w:space="0" w:color="auto"/>
-            </w:tcBorders>
-            <w:hideMark/>
-          </w:tcPr>
-          <w:p>
-            <w:pPr>
-              <w:pStyle w:val="Paragrafoelenco"/>
-              <w:spacing w:line="240" w:lineRule="auto"/>
-              <w:ind w:left="0"/>
-              <w:rPr>
-                <w:sz w:val="28"/>
-                <w:szCs w:val="28"/>
-              </w:rPr>
-            </w:pPr>
-            <w:r>
-              <w:rPr>
-                <w:sz w:val="28"/>
-                <w:szCs w:val="28"/>
-              </w:rPr>
-              <w:t>FLOW OF EVENTS</w:t>
-            </w:r>
-          </w:p>
-        </w:tc>
-        <w:tc>
-          <w:tcPr>
-            <w:tcW w:w="5947" w:type="dxa"/>
-            <w:tcBorders>
-              <w:top w:val="single" w:sz="4" w:space="0" w:color="auto"/>
-              <w:left w:val="single" w:sz="4" w:space="0" w:color="auto"/>
-              <w:bottom w:val="single" w:sz="4" w:space="0" w:color="auto"/>
-              <w:right w:val="single" w:sz="4" w:space="0" w:color="auto"/>
-            </w:tcBorders>
-            <w:hideMark/>
-          </w:tcPr>
-          <w:p>
-            <w:pPr>
-              <w:pStyle w:val="Paragrafoelenco"/>
-              <w:spacing w:line="240" w:lineRule="auto"/>
-              <w:ind w:left="0"/>
-              <w:rPr>
-                <w:sz w:val="24"/>
-                <w:szCs w:val="24"/>
-              </w:rPr>
-            </w:pPr>
-            <w:r>
-              <w:rPr>
-                <w:rFonts w:cstheme="minorHAnsi"/>
-              </w:rPr>
-              <w:t>L’operatore inserisce l’username = “</w:t>
-            </w:r>
-            <w:proofErr w:type="spellStart"/>
-            <w:r>
-              <w:rPr>
-                <w:rFonts w:cstheme="minorHAnsi"/>
-              </w:rPr>
-              <w:t>iam</w:t>
-            </w:r>
-            <w:proofErr w:type="spellEnd"/>
-            <w:r>
-              <w:rPr>
-                <w:rFonts w:cstheme="minorHAnsi"/>
-              </w:rPr>
-              <w:t>”, la password = “Babbeo12”.</w:t>
-            </w:r>
-          </w:p>
-        </w:tc>
-      </w:tr>
-      <w:tr>
-        <w:tc>
-          <w:tcPr>
-            <w:tcW w:w="2601" w:type="dxa"/>
-            <w:tcBorders>
-              <w:top w:val="single" w:sz="4" w:space="0" w:color="auto"/>
-              <w:left w:val="single" w:sz="4" w:space="0" w:color="auto"/>
-              <w:bottom w:val="single" w:sz="4" w:space="0" w:color="auto"/>
-              <w:right w:val="single" w:sz="4" w:space="0" w:color="auto"/>
-            </w:tcBorders>
-            <w:hideMark/>
-          </w:tcPr>
-          <w:p>
-            <w:pPr>
-              <w:pStyle w:val="Paragrafoelenco"/>
-              <w:spacing w:line="240" w:lineRule="auto"/>
-              <w:ind w:left="0"/>
-              <w:rPr>
-                <w:sz w:val="28"/>
-                <w:szCs w:val="28"/>
-              </w:rPr>
-            </w:pPr>
-            <w:r>
-              <w:rPr>
-                <w:sz w:val="28"/>
-                <w:szCs w:val="28"/>
-              </w:rPr>
-              <w:t>ANOMALIES</w:t>
-            </w:r>
-          </w:p>
-        </w:tc>
-        <w:tc>
-          <w:tcPr>
-            <w:tcW w:w="5947" w:type="dxa"/>
-            <w:tcBorders>
-              <w:top w:val="single" w:sz="4" w:space="0" w:color="auto"/>
-              <w:left w:val="single" w:sz="4" w:space="0" w:color="auto"/>
-              <w:bottom w:val="single" w:sz="4" w:space="0" w:color="auto"/>
-              <w:right w:val="single" w:sz="4" w:space="0" w:color="auto"/>
-            </w:tcBorders>
-            <w:hideMark/>
-          </w:tcPr>
-          <w:p>
-            <w:pPr>
-              <w:pStyle w:val="Paragrafoelenco"/>
-              <w:spacing w:line="240" w:lineRule="auto"/>
-              <w:ind w:left="0"/>
-              <w:rPr>
-                <w:sz w:val="28"/>
-                <w:szCs w:val="28"/>
-              </w:rPr>
-            </w:pPr>
-            <w:r>
-              <w:rPr>
-                <w:rFonts w:cstheme="minorHAnsi"/>
-                <w:sz w:val="28"/>
-                <w:szCs w:val="28"/>
-              </w:rPr>
-              <w:t>Viene riprodotta la stessa pagina.</w:t>
-            </w:r>
-          </w:p>
-        </w:tc>
-      </w:tr>
-      <w:tr>
-        <w:tc>
-          <w:tcPr>
-            <w:tcW w:w="2601" w:type="dxa"/>
-            <w:tcBorders>
-              <w:top w:val="single" w:sz="4" w:space="0" w:color="auto"/>
-              <w:left w:val="single" w:sz="4" w:space="0" w:color="auto"/>
-              <w:bottom w:val="single" w:sz="4" w:space="0" w:color="auto"/>
-              <w:right w:val="single" w:sz="4" w:space="0" w:color="auto"/>
-            </w:tcBorders>
-            <w:hideMark/>
-          </w:tcPr>
-          <w:p>
-            <w:pPr>
-              <w:pStyle w:val="Paragrafoelenco"/>
-              <w:spacing w:line="240" w:lineRule="auto"/>
-              <w:ind w:left="0"/>
-              <w:rPr>
-                <w:sz w:val="28"/>
-                <w:szCs w:val="28"/>
-              </w:rPr>
-            </w:pPr>
-            <w:r>
-              <w:rPr>
-                <w:sz w:val="28"/>
-                <w:szCs w:val="28"/>
-              </w:rPr>
-              <w:t>DATA</w:t>
-            </w:r>
-          </w:p>
-        </w:tc>
-        <w:tc>
-          <w:tcPr>
-            <w:tcW w:w="5947" w:type="dxa"/>
-            <w:tcBorders>
-              <w:top w:val="single" w:sz="4" w:space="0" w:color="auto"/>
-              <w:left w:val="single" w:sz="4" w:space="0" w:color="auto"/>
-              <w:bottom w:val="single" w:sz="4" w:space="0" w:color="auto"/>
-              <w:right w:val="single" w:sz="4" w:space="0" w:color="auto"/>
-            </w:tcBorders>
-            <w:hideMark/>
-          </w:tcPr>
-          <w:p>
-            <w:pPr>
-              <w:pStyle w:val="Paragrafoelenco"/>
-              <w:spacing w:line="240" w:lineRule="auto"/>
-              <w:ind w:left="0"/>
-              <w:rPr>
-                <w:sz w:val="28"/>
-                <w:szCs w:val="28"/>
-              </w:rPr>
-            </w:pPr>
-            <w:r>
-              <w:rPr>
-                <w:sz w:val="28"/>
-                <w:szCs w:val="28"/>
-              </w:rPr>
-              <w:t>16/02/2019</w:t>
-            </w:r>
-          </w:p>
-        </w:tc>
-      </w:tr>
-      <w:tr>
-        <w:tc>
-          <w:tcPr>
-            <w:tcW w:w="2601" w:type="dxa"/>
-            <w:tcBorders>
-              <w:top w:val="single" w:sz="4" w:space="0" w:color="auto"/>
-              <w:left w:val="single" w:sz="4" w:space="0" w:color="auto"/>
-              <w:bottom w:val="single" w:sz="4" w:space="0" w:color="auto"/>
-              <w:right w:val="single" w:sz="4" w:space="0" w:color="auto"/>
-            </w:tcBorders>
-            <w:hideMark/>
-          </w:tcPr>
-          <w:p>
-            <w:pPr>
-              <w:pStyle w:val="Paragrafoelenco"/>
-              <w:spacing w:line="240" w:lineRule="auto"/>
-              <w:ind w:left="0"/>
-              <w:rPr>
-                <w:sz w:val="28"/>
-                <w:szCs w:val="28"/>
-              </w:rPr>
-            </w:pPr>
-            <w:r>
-              <w:rPr>
-                <w:sz w:val="28"/>
-                <w:szCs w:val="28"/>
-              </w:rPr>
-              <w:t>RESULT</w:t>
-            </w:r>
-          </w:p>
-        </w:tc>
-        <w:tc>
-          <w:tcPr>
-            <w:tcW w:w="5947" w:type="dxa"/>
-            <w:tcBorders>
-              <w:top w:val="single" w:sz="4" w:space="0" w:color="auto"/>
-              <w:left w:val="single" w:sz="4" w:space="0" w:color="auto"/>
-              <w:bottom w:val="single" w:sz="4" w:space="0" w:color="auto"/>
-              <w:right w:val="single" w:sz="4" w:space="0" w:color="auto"/>
-            </w:tcBorders>
-            <w:hideMark/>
-          </w:tcPr>
-          <w:p>
-            <w:pPr>
-              <w:pStyle w:val="Paragrafoelenco"/>
-              <w:spacing w:line="240" w:lineRule="auto"/>
-              <w:ind w:left="0"/>
-              <w:rPr>
-                <w:sz w:val="28"/>
-                <w:szCs w:val="28"/>
-              </w:rPr>
-            </w:pPr>
-            <w:r>
-              <w:rPr>
-                <w:sz w:val="28"/>
-                <w:szCs w:val="28"/>
-              </w:rPr>
-              <w:t>FAILED</w:t>
-            </w:r>
-          </w:p>
-        </w:tc>
-      </w:tr>
-    </w:tbl>
-    <w:p/>
-    <w:p/>
-    <w:p/>
     <w:sectPr>
       <w:pgSz w:w="11906" w:h="16838"/>
       <w:pgMar w:top="993" w:right="1134" w:bottom="1134" w:left="1134" w:header="708" w:footer="708" w:gutter="0"/>

</xml_diff>